<commit_message>
Modified a couple of stuff
</commit_message>
<xml_diff>
--- a/Deliverable 1/Section-6/Section6.2.docx
+++ b/Deliverable 1/Section-6/Section6.2.docx
@@ -4,7 +4,7 @@
   <w:body>
     <w:p>
       <w:pPr>
-        <w:pStyle w:val="Body"/>
+        <w:pStyle w:val="Body A"/>
         <w:rPr>
           <w:rFonts w:ascii="Arial Bold" w:cs="Arial Bold" w:hAnsi="Arial Bold" w:eastAsia="Arial Bold"/>
           <w:sz w:val="22"/>
@@ -27,7 +27,7 @@
     </w:p>
     <w:p>
       <w:pPr>
-        <w:pStyle w:val="Body"/>
+        <w:pStyle w:val="Body A"/>
         <w:rPr>
           <w:rFonts w:ascii="Arial Bold" w:cs="Arial Bold" w:hAnsi="Arial Bold" w:eastAsia="Arial Bold"/>
           <w:sz w:val="22"/>
@@ -39,7 +39,7 @@
     </w:p>
     <w:p>
       <w:pPr>
-        <w:pStyle w:val="Body"/>
+        <w:pStyle w:val="Body A"/>
         <w:rPr>
           <w:rFonts w:ascii="Arial Bold" w:cs="Arial Bold" w:hAnsi="Arial Bold" w:eastAsia="Arial Bold"/>
           <w:sz w:val="22"/>
@@ -62,7 +62,7 @@
     </w:p>
     <w:p>
       <w:pPr>
-        <w:pStyle w:val="Body"/>
+        <w:pStyle w:val="Body A"/>
         <w:rPr>
           <w:rFonts w:ascii="Arial Bold" w:cs="Arial Bold" w:hAnsi="Arial Bold" w:eastAsia="Arial Bold"/>
           <w:sz w:val="22"/>
@@ -74,7 +74,7 @@
     </w:p>
     <w:p>
       <w:pPr>
-        <w:pStyle w:val="Body"/>
+        <w:pStyle w:val="Body A"/>
         <w:rPr>
           <w:rFonts w:ascii="Arial Bold" w:cs="Arial Bold" w:hAnsi="Arial Bold" w:eastAsia="Arial Bold"/>
           <w:sz w:val="22"/>
@@ -90,13 +90,14 @@
           <w:szCs w:val="22"/>
           <w:u w:val="single"/>
           <w:rtl w:val="0"/>
+          <w:lang w:val="en-US"/>
         </w:rPr>
         <w:t>PHP</w:t>
       </w:r>
     </w:p>
     <w:p>
       <w:pPr>
-        <w:pStyle w:val="Body"/>
+        <w:pStyle w:val="Body A"/>
         <w:rPr>
           <w:rFonts w:ascii="Arial Bold" w:cs="Arial Bold" w:hAnsi="Arial Bold" w:eastAsia="Arial Bold"/>
           <w:sz w:val="22"/>
@@ -108,7 +109,7 @@
     </w:p>
     <w:p>
       <w:pPr>
-        <w:pStyle w:val="Body"/>
+        <w:pStyle w:val="Body A"/>
         <w:rPr>
           <w:sz w:val="22"/>
           <w:szCs w:val="22"/>
@@ -123,22 +124,42 @@
           <w:rtl w:val="0"/>
           <w:lang w:val="en-US"/>
         </w:rPr>
-        <w:t>PHP is a server side scripting programming language used for web development. It is very well documented and is multi paradigm. PHP will be used for the backend and most of the team members have experience with PHP.</w:t>
-      </w:r>
-    </w:p>
-    <w:p>
-      <w:pPr>
-        <w:pStyle w:val="Body"/>
-        <w:rPr>
-          <w:sz w:val="22"/>
-          <w:szCs w:val="22"/>
-          <w:rtl w:val="0"/>
-        </w:rPr>
-      </w:pPr>
-    </w:p>
-    <w:p>
-      <w:pPr>
-        <w:pStyle w:val="Body"/>
+        <w:t xml:space="preserve">PHP is a server side scripting programming language used for web development. It is very well documented and </w:t>
+      </w:r>
+      <w:r>
+        <w:rPr>
+          <w:rFonts w:ascii="Arial" w:cs="Arial Unicode MS" w:hAnsi="Arial Unicode MS" w:eastAsia="Arial Unicode MS"/>
+          <w:sz w:val="22"/>
+          <w:szCs w:val="22"/>
+          <w:rtl w:val="0"/>
+          <w:lang w:val="en-US"/>
+        </w:rPr>
+        <w:t>can support objected oriented programming</w:t>
+      </w:r>
+      <w:r>
+        <w:rPr>
+          <w:rFonts w:ascii="Arial" w:cs="Arial Unicode MS" w:hAnsi="Arial Unicode MS" w:eastAsia="Arial Unicode MS"/>
+          <w:sz w:val="22"/>
+          <w:szCs w:val="22"/>
+          <w:rtl w:val="0"/>
+          <w:lang w:val="en-US"/>
+        </w:rPr>
+        <w:t>. PHP will be used for the backend and most of the team members have experience with PHP.</w:t>
+      </w:r>
+    </w:p>
+    <w:p>
+      <w:pPr>
+        <w:pStyle w:val="Body A"/>
+        <w:rPr>
+          <w:sz w:val="22"/>
+          <w:szCs w:val="22"/>
+          <w:rtl w:val="0"/>
+        </w:rPr>
+      </w:pPr>
+    </w:p>
+    <w:p>
+      <w:pPr>
+        <w:pStyle w:val="Body A"/>
         <w:rPr>
           <w:rFonts w:ascii="Arial Bold" w:cs="Arial Bold" w:hAnsi="Arial Bold" w:eastAsia="Arial Bold"/>
           <w:sz w:val="22"/>
@@ -161,7 +182,7 @@
     </w:p>
     <w:p>
       <w:pPr>
-        <w:pStyle w:val="Body"/>
+        <w:pStyle w:val="Body A"/>
         <w:rPr>
           <w:rFonts w:ascii="Arial Bold" w:cs="Arial Bold" w:hAnsi="Arial Bold" w:eastAsia="Arial Bold"/>
           <w:sz w:val="22"/>
@@ -173,7 +194,7 @@
     </w:p>
     <w:p>
       <w:pPr>
-        <w:pStyle w:val="Body"/>
+        <w:pStyle w:val="Body A"/>
         <w:rPr>
           <w:rFonts w:ascii="Arial Bold" w:cs="Arial Bold" w:hAnsi="Arial Bold" w:eastAsia="Arial Bold"/>
           <w:sz w:val="22"/>
@@ -189,13 +210,14 @@
           <w:szCs w:val="22"/>
           <w:u w:val="single"/>
           <w:rtl w:val="0"/>
+          <w:lang w:val="en-US"/>
         </w:rPr>
         <w:t>Laravel</w:t>
       </w:r>
     </w:p>
     <w:p>
       <w:pPr>
-        <w:pStyle w:val="Body"/>
+        <w:pStyle w:val="Body A"/>
         <w:rPr>
           <w:rFonts w:ascii="Arial Bold" w:cs="Arial Bold" w:hAnsi="Arial Bold" w:eastAsia="Arial Bold"/>
           <w:sz w:val="22"/>
@@ -207,7 +229,7 @@
     </w:p>
     <w:p>
       <w:pPr>
-        <w:pStyle w:val="Body"/>
+        <w:pStyle w:val="Body A"/>
         <w:rPr>
           <w:sz w:val="22"/>
           <w:szCs w:val="22"/>
@@ -222,42 +244,42 @@
           <w:rtl w:val="0"/>
           <w:lang w:val="en-US"/>
         </w:rPr>
-        <w:t>Laravel is an open source PHP web application framework that allows rapid development of web applications. Laravel uses MVC architecture and has features such as module package manager, template engine, database seeding, routes and authentication, and object oriented design. This will provide clean and manageable code.</w:t>
-      </w:r>
-    </w:p>
-    <w:p>
-      <w:pPr>
-        <w:pStyle w:val="Body"/>
-        <w:rPr>
-          <w:sz w:val="22"/>
-          <w:szCs w:val="22"/>
-          <w:rtl w:val="0"/>
-        </w:rPr>
-      </w:pPr>
-    </w:p>
-    <w:p>
-      <w:pPr>
-        <w:pStyle w:val="Body"/>
-        <w:rPr>
-          <w:sz w:val="22"/>
-          <w:szCs w:val="22"/>
-          <w:rtl w:val="0"/>
-        </w:rPr>
-      </w:pPr>
-    </w:p>
-    <w:p>
-      <w:pPr>
-        <w:pStyle w:val="Body"/>
-        <w:rPr>
-          <w:sz w:val="22"/>
-          <w:szCs w:val="22"/>
-          <w:rtl w:val="0"/>
-        </w:rPr>
-      </w:pPr>
-    </w:p>
-    <w:p>
-      <w:pPr>
-        <w:pStyle w:val="Body"/>
+        <w:t>Laravel is an open source PHP web application framework that allows rapid development of web applications. Laravel uses MVC architecture and has features such as module package manager, template engine, database seeding, routes</w:t>
+      </w:r>
+      <w:r>
+        <w:rPr>
+          <w:rFonts w:ascii="Arial" w:cs="Arial Unicode MS" w:hAnsi="Arial Unicode MS" w:eastAsia="Arial Unicode MS"/>
+          <w:sz w:val="22"/>
+          <w:szCs w:val="22"/>
+          <w:rtl w:val="0"/>
+          <w:lang w:val="en-US"/>
+        </w:rPr>
+        <w:t xml:space="preserve">, </w:t>
+      </w:r>
+      <w:r>
+        <w:rPr>
+          <w:rFonts w:ascii="Arial" w:cs="Arial Unicode MS" w:hAnsi="Arial Unicode MS" w:eastAsia="Arial Unicode MS"/>
+          <w:sz w:val="22"/>
+          <w:szCs w:val="22"/>
+          <w:rtl w:val="0"/>
+          <w:lang w:val="en-US"/>
+        </w:rPr>
+        <w:t>authentication, and object oriented design. This will provide clean and manageable code.</w:t>
+      </w:r>
+    </w:p>
+    <w:p>
+      <w:pPr>
+        <w:pStyle w:val="Body A"/>
+        <w:rPr>
+          <w:sz w:val="22"/>
+          <w:szCs w:val="22"/>
+          <w:rtl w:val="0"/>
+        </w:rPr>
+      </w:pPr>
+    </w:p>
+    <w:p>
+      <w:pPr>
+        <w:pStyle w:val="Body A"/>
         <w:rPr>
           <w:rFonts w:ascii="Arial Bold" w:cs="Arial Bold" w:hAnsi="Arial Bold" w:eastAsia="Arial Bold"/>
           <w:sz w:val="22"/>
@@ -280,7 +302,7 @@
     </w:p>
     <w:p>
       <w:pPr>
-        <w:pStyle w:val="Body"/>
+        <w:pStyle w:val="Body A"/>
         <w:rPr>
           <w:rFonts w:ascii="Arial Bold" w:cs="Arial Bold" w:hAnsi="Arial Bold" w:eastAsia="Arial Bold"/>
           <w:sz w:val="22"/>
@@ -292,7 +314,7 @@
     </w:p>
     <w:p>
       <w:pPr>
-        <w:pStyle w:val="Body"/>
+        <w:pStyle w:val="Body A"/>
         <w:rPr>
           <w:rFonts w:ascii="Arial Bold" w:cs="Arial Bold" w:hAnsi="Arial Bold" w:eastAsia="Arial Bold"/>
           <w:sz w:val="22"/>
@@ -308,13 +330,14 @@
           <w:szCs w:val="22"/>
           <w:u w:val="single"/>
           <w:rtl w:val="0"/>
+          <w:lang w:val="en-US"/>
         </w:rPr>
         <w:t>PhpStorm</w:t>
       </w:r>
     </w:p>
     <w:p>
       <w:pPr>
-        <w:pStyle w:val="Body"/>
+        <w:pStyle w:val="Body A"/>
         <w:rPr>
           <w:rFonts w:ascii="Arial Bold" w:cs="Arial Bold" w:hAnsi="Arial Bold" w:eastAsia="Arial Bold"/>
           <w:sz w:val="22"/>
@@ -326,7 +349,7 @@
     </w:p>
     <w:p>
       <w:pPr>
-        <w:pStyle w:val="Body"/>
+        <w:pStyle w:val="Body A"/>
         <w:rPr>
           <w:sz w:val="22"/>
           <w:szCs w:val="22"/>
@@ -341,32 +364,315 @@
           <w:rtl w:val="0"/>
           <w:lang w:val="en-US"/>
         </w:rPr>
-        <w:t>PhpStorm is an Integrated Development Environment for Windows and Mac OS that allows developers to code their projects in PHP. It has syntax highlighting , plugins, different type of frameworks supported such as Symfony, Drupal, Laravel, CakePHP, built in support for databases and version control and debugging and testing.  PhpStorm increases the productivity of developers and helps to get done things faster.</w:t>
-      </w:r>
-    </w:p>
-    <w:p>
-      <w:pPr>
-        <w:pStyle w:val="Body"/>
-        <w:rPr>
-          <w:sz w:val="22"/>
-          <w:szCs w:val="22"/>
-          <w:rtl w:val="0"/>
-        </w:rPr>
-      </w:pPr>
-    </w:p>
-    <w:p>
-      <w:pPr>
-        <w:pStyle w:val="Body"/>
-        <w:rPr>
-          <w:sz w:val="22"/>
-          <w:szCs w:val="22"/>
-          <w:rtl w:val="0"/>
-        </w:rPr>
-      </w:pPr>
-    </w:p>
-    <w:p>
-      <w:pPr>
-        <w:pStyle w:val="Body"/>
+        <w:t>PhpStorm is an Integrated Development Environment for Windows and Mac OS that allows developers to code their projects in PHP. It has syntax highlighting , plugins, different type of frameworks supported such as Symfony,</w:t>
+      </w:r>
+      <w:r>
+        <w:rPr>
+          <w:rFonts w:ascii="Arial" w:cs="Arial Unicode MS" w:hAnsi="Arial Unicode MS" w:eastAsia="Arial Unicode MS"/>
+          <w:sz w:val="22"/>
+          <w:szCs w:val="22"/>
+          <w:rtl w:val="0"/>
+          <w:lang w:val="en-US"/>
+        </w:rPr>
+        <w:t xml:space="preserve"> </w:t>
+      </w:r>
+      <w:r>
+        <w:rPr>
+          <w:rFonts w:ascii="Arial" w:cs="Arial Unicode MS" w:hAnsi="Arial Unicode MS" w:eastAsia="Arial Unicode MS"/>
+          <w:sz w:val="22"/>
+          <w:szCs w:val="22"/>
+          <w:rtl w:val="0"/>
+          <w:lang w:val="en-US"/>
+        </w:rPr>
+        <w:t xml:space="preserve">Laravel, CakePHP, built in support for databases </w:t>
+      </w:r>
+      <w:r>
+        <w:rPr>
+          <w:rFonts w:ascii="Arial" w:cs="Arial Unicode MS" w:hAnsi="Arial Unicode MS" w:eastAsia="Arial Unicode MS"/>
+          <w:sz w:val="22"/>
+          <w:szCs w:val="22"/>
+          <w:rtl w:val="0"/>
+          <w:lang w:val="en-US"/>
+        </w:rPr>
+        <w:t>,</w:t>
+      </w:r>
+      <w:r>
+        <w:rPr>
+          <w:rFonts w:ascii="Arial" w:cs="Arial Unicode MS" w:hAnsi="Arial Unicode MS" w:eastAsia="Arial Unicode MS"/>
+          <w:sz w:val="22"/>
+          <w:szCs w:val="22"/>
+          <w:rtl w:val="0"/>
+          <w:lang w:val="en-US"/>
+        </w:rPr>
+        <w:t>version control</w:t>
+      </w:r>
+      <w:r>
+        <w:rPr>
+          <w:rFonts w:ascii="Arial" w:cs="Arial Unicode MS" w:hAnsi="Arial Unicode MS" w:eastAsia="Arial Unicode MS"/>
+          <w:sz w:val="22"/>
+          <w:szCs w:val="22"/>
+          <w:rtl w:val="0"/>
+          <w:lang w:val="en-US"/>
+        </w:rPr>
+        <w:t xml:space="preserve">, </w:t>
+      </w:r>
+      <w:r>
+        <w:rPr>
+          <w:rFonts w:ascii="Arial" w:cs="Arial Unicode MS" w:hAnsi="Arial Unicode MS" w:eastAsia="Arial Unicode MS"/>
+          <w:sz w:val="22"/>
+          <w:szCs w:val="22"/>
+          <w:rtl w:val="0"/>
+          <w:lang w:val="en-US"/>
+        </w:rPr>
+        <w:t>debugging and testing. PhpStorm increases the productivity of developers and helps to get done things faster.</w:t>
+      </w:r>
+    </w:p>
+    <w:p>
+      <w:pPr>
+        <w:pStyle w:val="Body A"/>
+        <w:rPr>
+          <w:sz w:val="22"/>
+          <w:szCs w:val="22"/>
+          <w:rtl w:val="0"/>
+        </w:rPr>
+      </w:pPr>
+    </w:p>
+    <w:p>
+      <w:pPr>
+        <w:pStyle w:val="Body A"/>
+        <w:rPr>
+          <w:sz w:val="22"/>
+          <w:szCs w:val="22"/>
+          <w:rtl w:val="0"/>
+        </w:rPr>
+      </w:pPr>
+    </w:p>
+    <w:p>
+      <w:pPr>
+        <w:pStyle w:val="Body A"/>
+        <w:spacing w:line="240" w:lineRule="auto"/>
+        <w:rPr>
+          <w:rFonts w:ascii="Helvetica" w:cs="Helvetica" w:hAnsi="Helvetica" w:eastAsia="Helvetica"/>
+          <w:sz w:val="22"/>
+          <w:szCs w:val="22"/>
+          <w:u w:val="none"/>
+          <w:rtl w:val="0"/>
+        </w:rPr>
+      </w:pPr>
+      <w:r>
+        <w:rPr>
+          <w:rFonts w:ascii="Helvetica"/>
+          <w:b w:val="1"/>
+          <w:bCs w:val="1"/>
+          <w:sz w:val="22"/>
+          <w:szCs w:val="22"/>
+          <w:u w:val="single"/>
+          <w:rtl w:val="0"/>
+          <w:lang w:val="en-US"/>
+        </w:rPr>
+        <w:t>Source Code and Revision Management:</w:t>
+      </w:r>
+      <w:r>
+        <w:rPr>
+          <w:rFonts w:ascii="Helvetica"/>
+          <w:sz w:val="22"/>
+          <w:szCs w:val="22"/>
+          <w:u w:val="none"/>
+          <w:rtl w:val="0"/>
+          <w:lang w:val="en-US"/>
+        </w:rPr>
+        <w:t xml:space="preserve">  </w:t>
+      </w:r>
+    </w:p>
+    <w:p>
+      <w:pPr>
+        <w:pStyle w:val="Body A"/>
+        <w:spacing w:line="240" w:lineRule="auto"/>
+        <w:rPr>
+          <w:rFonts w:ascii="Helvetica" w:cs="Helvetica" w:hAnsi="Helvetica" w:eastAsia="Helvetica"/>
+          <w:sz w:val="22"/>
+          <w:szCs w:val="22"/>
+          <w:u w:val="none"/>
+          <w:rtl w:val="0"/>
+        </w:rPr>
+      </w:pPr>
+    </w:p>
+    <w:p>
+      <w:pPr>
+        <w:pStyle w:val="Body A"/>
+        <w:spacing w:line="240" w:lineRule="auto"/>
+        <w:rPr>
+          <w:rFonts w:ascii="Helvetica" w:cs="Helvetica" w:hAnsi="Helvetica" w:eastAsia="Helvetica"/>
+          <w:sz w:val="22"/>
+          <w:szCs w:val="22"/>
+          <w:u w:val="none"/>
+          <w:rtl w:val="0"/>
+        </w:rPr>
+      </w:pPr>
+      <w:r>
+        <w:rPr>
+          <w:rFonts w:ascii="Helvetica"/>
+          <w:b w:val="1"/>
+          <w:bCs w:val="1"/>
+          <w:sz w:val="22"/>
+          <w:szCs w:val="22"/>
+          <w:u w:val="single"/>
+          <w:rtl w:val="0"/>
+          <w:lang w:val="en-US"/>
+        </w:rPr>
+        <w:t>Git</w:t>
+      </w:r>
+    </w:p>
+    <w:p>
+      <w:pPr>
+        <w:pStyle w:val="Body A"/>
+        <w:spacing w:line="240" w:lineRule="auto"/>
+        <w:rPr>
+          <w:rFonts w:ascii="Helvetica" w:cs="Helvetica" w:hAnsi="Helvetica" w:eastAsia="Helvetica"/>
+          <w:sz w:val="22"/>
+          <w:szCs w:val="22"/>
+          <w:u w:val="none"/>
+          <w:rtl w:val="0"/>
+        </w:rPr>
+      </w:pPr>
+    </w:p>
+    <w:p>
+      <w:pPr>
+        <w:pStyle w:val="Body A"/>
+        <w:spacing w:line="240" w:lineRule="auto"/>
+        <w:rPr>
+          <w:rFonts w:ascii="Helvetica" w:cs="Helvetica" w:hAnsi="Helvetica" w:eastAsia="Helvetica"/>
+          <w:sz w:val="22"/>
+          <w:szCs w:val="22"/>
+          <w:u w:val="single"/>
+          <w:rtl w:val="0"/>
+        </w:rPr>
+      </w:pPr>
+      <w:r>
+        <w:rPr>
+          <w:rFonts w:ascii="Helvetica"/>
+          <w:sz w:val="22"/>
+          <w:szCs w:val="22"/>
+          <w:u w:val="none"/>
+          <w:rtl w:val="0"/>
+          <w:lang w:val="en-US"/>
+        </w:rPr>
+        <w:t>Git is a source code management system used for software development. It allows developers to save different versions of their projects at different points of time and compare these versions between each other. Git allows developers to contribute to a repository(project) even if the developer is not connected to the Internet. It stores a local copy of the project on the local repository and changes made on the local repository can be pushed to the main repository. This allows to stay organized and maintain previous versions of the project.</w:t>
+      </w:r>
+    </w:p>
+    <w:p>
+      <w:pPr>
+        <w:pStyle w:val="Body A"/>
+        <w:rPr>
+          <w:sz w:val="22"/>
+          <w:szCs w:val="22"/>
+          <w:rtl w:val="0"/>
+        </w:rPr>
+      </w:pPr>
+    </w:p>
+    <w:p>
+      <w:pPr>
+        <w:pStyle w:val="Body A"/>
+        <w:rPr>
+          <w:sz w:val="22"/>
+          <w:szCs w:val="22"/>
+          <w:rtl w:val="0"/>
+        </w:rPr>
+      </w:pPr>
+    </w:p>
+    <w:p>
+      <w:pPr>
+        <w:pStyle w:val="Body A"/>
+        <w:rPr>
+          <w:rFonts w:ascii="Arial Bold" w:cs="Arial Bold" w:hAnsi="Arial Bold" w:eastAsia="Arial Bold"/>
+          <w:sz w:val="22"/>
+          <w:szCs w:val="22"/>
+          <w:u w:val="single"/>
+          <w:rtl w:val="0"/>
+        </w:rPr>
+      </w:pPr>
+      <w:r>
+        <w:rPr>
+          <w:rFonts w:ascii="Arial Bold"/>
+          <w:sz w:val="22"/>
+          <w:szCs w:val="22"/>
+          <w:u w:val="single"/>
+          <w:rtl w:val="0"/>
+          <w:lang w:val="en-US"/>
+        </w:rPr>
+        <w:t>Collaboration Software:</w:t>
+      </w:r>
+    </w:p>
+    <w:p>
+      <w:pPr>
+        <w:pStyle w:val="Body A"/>
+        <w:rPr>
+          <w:rFonts w:ascii="Arial Bold" w:cs="Arial Bold" w:hAnsi="Arial Bold" w:eastAsia="Arial Bold"/>
+          <w:sz w:val="22"/>
+          <w:szCs w:val="22"/>
+          <w:u w:val="single"/>
+          <w:rtl w:val="0"/>
+        </w:rPr>
+      </w:pPr>
+    </w:p>
+    <w:p>
+      <w:pPr>
+        <w:pStyle w:val="Body A"/>
+        <w:rPr>
+          <w:rFonts w:ascii="Arial Bold" w:cs="Arial Bold" w:hAnsi="Arial Bold" w:eastAsia="Arial Bold"/>
+          <w:sz w:val="22"/>
+          <w:szCs w:val="22"/>
+          <w:u w:val="single"/>
+          <w:rtl w:val="0"/>
+        </w:rPr>
+      </w:pPr>
+      <w:r>
+        <w:rPr>
+          <w:rFonts w:ascii="Arial Bold"/>
+          <w:sz w:val="22"/>
+          <w:szCs w:val="22"/>
+          <w:u w:val="single"/>
+          <w:rtl w:val="0"/>
+          <w:lang w:val="en-US"/>
+        </w:rPr>
+        <w:t>GitHub</w:t>
+      </w:r>
+    </w:p>
+    <w:p>
+      <w:pPr>
+        <w:pStyle w:val="Body A"/>
+        <w:rPr>
+          <w:rFonts w:ascii="Arial Bold" w:cs="Arial Bold" w:hAnsi="Arial Bold" w:eastAsia="Arial Bold"/>
+          <w:sz w:val="22"/>
+          <w:szCs w:val="22"/>
+          <w:u w:val="single"/>
+          <w:rtl w:val="0"/>
+        </w:rPr>
+      </w:pPr>
+    </w:p>
+    <w:p>
+      <w:pPr>
+        <w:pStyle w:val="Body A"/>
+        <w:rPr>
+          <w:sz w:val="22"/>
+          <w:szCs w:val="22"/>
+          <w:rtl w:val="0"/>
+        </w:rPr>
+      </w:pPr>
+      <w:r>
+        <w:rPr>
+          <w:rFonts w:ascii="Arial" w:cs="Arial Unicode MS" w:hAnsi="Arial Unicode MS" w:eastAsia="Arial Unicode MS"/>
+          <w:sz w:val="22"/>
+          <w:szCs w:val="22"/>
+          <w:rtl w:val="0"/>
+          <w:lang w:val="en-US"/>
+        </w:rPr>
+        <w:t>Github is a website that hosts Git repositories and has all the functionalities of Git. It provides bug tracking, feature requests and wikis for projects. It is used in this project as it allows easier collaboration between developers.</w:t>
+      </w:r>
+    </w:p>
+    <w:p>
+      <w:pPr>
+        <w:pStyle w:val="Body A"/>
         <w:rPr>
           <w:sz w:val="22"/>
           <w:szCs w:val="22"/>
@@ -378,14 +684,15 @@
       <w:pPr>
         <w:pStyle w:val="Body"/>
         <w:bidi w:val="0"/>
-        <w:spacing w:line="240" w:lineRule="auto"/>
         <w:ind w:left="0" w:right="0" w:firstLine="0"/>
         <w:jc w:val="left"/>
         <w:rPr>
           <w:rFonts w:ascii="Helvetica" w:cs="Helvetica" w:hAnsi="Helvetica" w:eastAsia="Helvetica"/>
           <w:b w:val="0"/>
           <w:bCs w:val="0"/>
-          <w:u w:val="none"/>
+          <w:sz w:val="22"/>
+          <w:szCs w:val="22"/>
+          <w:u w:val="single"/>
           <w:rtl w:val="0"/>
         </w:rPr>
       </w:pPr>
@@ -394,36 +701,28 @@
           <w:rFonts w:ascii="Helvetica"/>
           <w:b w:val="1"/>
           <w:bCs w:val="1"/>
-          <w:u w:val="single"/>
-          <w:rtl w:val="0"/>
-          <w:lang w:val="en-US"/>
-        </w:rPr>
-        <w:t>Source Code and Revision Management:</w:t>
-      </w:r>
-      <w:r>
-        <w:rPr>
-          <w:rFonts w:ascii="Helvetica"/>
-          <w:b w:val="0"/>
-          <w:bCs w:val="0"/>
-          <w:u w:val="none"/>
-          <w:rtl w:val="0"/>
-          <w:lang w:val="en-US"/>
-        </w:rPr>
-        <w:t xml:space="preserve">  </w:t>
+          <w:sz w:val="22"/>
+          <w:szCs w:val="22"/>
+          <w:u w:val="single"/>
+          <w:rtl w:val="0"/>
+          <w:lang w:val="en-US"/>
+        </w:rPr>
+        <w:t>Google Docs</w:t>
       </w:r>
     </w:p>
     <w:p>
       <w:pPr>
         <w:pStyle w:val="Body"/>
         <w:bidi w:val="0"/>
-        <w:spacing w:line="240" w:lineRule="auto"/>
         <w:ind w:left="0" w:right="0" w:firstLine="0"/>
         <w:jc w:val="left"/>
         <w:rPr>
           <w:rFonts w:ascii="Helvetica" w:cs="Helvetica" w:hAnsi="Helvetica" w:eastAsia="Helvetica"/>
           <w:b w:val="0"/>
           <w:bCs w:val="0"/>
-          <w:u w:val="none"/>
+          <w:sz w:val="22"/>
+          <w:szCs w:val="22"/>
+          <w:u w:val="single"/>
           <w:rtl w:val="0"/>
         </w:rPr>
       </w:pPr>
@@ -432,157 +731,39 @@
       <w:pPr>
         <w:pStyle w:val="Body"/>
         <w:bidi w:val="0"/>
-        <w:spacing w:line="240" w:lineRule="auto"/>
         <w:ind w:left="0" w:right="0" w:firstLine="0"/>
         <w:jc w:val="left"/>
         <w:rPr>
           <w:rFonts w:ascii="Helvetica" w:cs="Helvetica" w:hAnsi="Helvetica" w:eastAsia="Helvetica"/>
-          <w:b w:val="0"/>
-          <w:bCs w:val="0"/>
-          <w:u w:val="none"/>
+          <w:sz w:val="22"/>
+          <w:szCs w:val="22"/>
           <w:rtl w:val="0"/>
         </w:rPr>
       </w:pPr>
       <w:r>
         <w:rPr>
           <w:rFonts w:ascii="Helvetica"/>
-          <w:b w:val="1"/>
-          <w:bCs w:val="1"/>
-          <w:u w:val="single"/>
-          <w:rtl w:val="0"/>
-          <w:lang w:val="en-US"/>
-        </w:rPr>
-        <w:t>Git</w:t>
-      </w:r>
-    </w:p>
-    <w:p>
-      <w:pPr>
-        <w:pStyle w:val="Body"/>
-        <w:bidi w:val="0"/>
-        <w:spacing w:line="240" w:lineRule="auto"/>
-        <w:ind w:left="0" w:right="0" w:firstLine="0"/>
-        <w:jc w:val="left"/>
-        <w:rPr>
-          <w:rFonts w:ascii="Helvetica" w:cs="Helvetica" w:hAnsi="Helvetica" w:eastAsia="Helvetica"/>
-          <w:b w:val="0"/>
-          <w:bCs w:val="0"/>
-          <w:u w:val="none"/>
-          <w:rtl w:val="0"/>
-        </w:rPr>
-      </w:pPr>
-    </w:p>
-    <w:p>
-      <w:pPr>
-        <w:pStyle w:val="Body"/>
-        <w:bidi w:val="0"/>
-        <w:spacing w:line="240" w:lineRule="auto"/>
-        <w:ind w:left="0" w:right="0" w:firstLine="0"/>
-        <w:jc w:val="left"/>
-        <w:rPr>
-          <w:rFonts w:ascii="Helvetica" w:cs="Helvetica" w:hAnsi="Helvetica" w:eastAsia="Helvetica"/>
-          <w:b w:val="0"/>
-          <w:bCs w:val="0"/>
-          <w:sz w:val="22"/>
-          <w:szCs w:val="22"/>
-          <w:u w:val="single"/>
-          <w:rtl w:val="0"/>
-        </w:rPr>
-      </w:pPr>
-      <w:r>
-        <w:rPr>
-          <w:rFonts w:ascii="Helvetica"/>
-          <w:b w:val="0"/>
-          <w:bCs w:val="0"/>
-          <w:u w:val="none"/>
-          <w:rtl w:val="0"/>
-          <w:lang w:val="en-US"/>
-        </w:rPr>
-        <w:t>Git is a source code management system used for software development. It allows developers to save different versions of their projects at different points of time and compare these versions between each other. Git allows developers to contribute to a repository(project) even if the developer is not connected to the Internet. It stores a local copy of the project on the local repository and changes made on the local repository can be pushed to the main repository. This allows to stay organized and maintain previous versions of the project.</w:t>
-      </w:r>
-    </w:p>
-    <w:p>
-      <w:pPr>
-        <w:pStyle w:val="Body"/>
-        <w:rPr>
-          <w:sz w:val="22"/>
-          <w:szCs w:val="22"/>
-          <w:rtl w:val="0"/>
-        </w:rPr>
-      </w:pPr>
-    </w:p>
-    <w:p>
-      <w:pPr>
-        <w:pStyle w:val="Body"/>
-        <w:rPr>
-          <w:sz w:val="22"/>
-          <w:szCs w:val="22"/>
-          <w:rtl w:val="0"/>
-        </w:rPr>
-      </w:pPr>
-    </w:p>
-    <w:p>
-      <w:pPr>
-        <w:pStyle w:val="Body"/>
-        <w:rPr>
-          <w:sz w:val="22"/>
-          <w:szCs w:val="22"/>
-          <w:rtl w:val="0"/>
-        </w:rPr>
-      </w:pPr>
-    </w:p>
-    <w:p>
-      <w:pPr>
-        <w:pStyle w:val="Body"/>
-        <w:rPr>
-          <w:sz w:val="22"/>
-          <w:szCs w:val="22"/>
-          <w:rtl w:val="0"/>
-        </w:rPr>
-      </w:pPr>
-    </w:p>
-    <w:p>
-      <w:pPr>
-        <w:pStyle w:val="Body"/>
-        <w:rPr>
-          <w:sz w:val="22"/>
-          <w:szCs w:val="22"/>
-          <w:rtl w:val="0"/>
-        </w:rPr>
-      </w:pPr>
-    </w:p>
-    <w:p>
-      <w:pPr>
-        <w:pStyle w:val="Body"/>
-        <w:rPr>
-          <w:sz w:val="22"/>
-          <w:szCs w:val="22"/>
-          <w:rtl w:val="0"/>
-        </w:rPr>
-      </w:pPr>
-    </w:p>
-    <w:p>
-      <w:pPr>
-        <w:pStyle w:val="Body"/>
-        <w:rPr>
-          <w:sz w:val="22"/>
-          <w:szCs w:val="22"/>
-          <w:rtl w:val="0"/>
-        </w:rPr>
-      </w:pPr>
-    </w:p>
-    <w:p>
-      <w:pPr>
-        <w:pStyle w:val="Body"/>
-        <w:rPr>
-          <w:sz w:val="22"/>
-          <w:szCs w:val="22"/>
-          <w:rtl w:val="0"/>
-        </w:rPr>
-      </w:pPr>
-    </w:p>
-    <w:p>
-      <w:pPr>
-        <w:pStyle w:val="Body"/>
+          <w:sz w:val="22"/>
+          <w:szCs w:val="22"/>
+          <w:rtl w:val="0"/>
+          <w:lang w:val="en-US"/>
+        </w:rPr>
+        <w:t>Google Docs is an online word processor that allows individuals to edit and collaborate on documents in real-time. It is free and can be accessed by anybody.</w:t>
+      </w:r>
+    </w:p>
+    <w:p>
+      <w:pPr>
+        <w:pStyle w:val="Body A"/>
+        <w:rPr>
+          <w:sz w:val="22"/>
+          <w:szCs w:val="22"/>
+          <w:rtl w:val="0"/>
+        </w:rPr>
+      </w:pPr>
+    </w:p>
+    <w:p>
+      <w:pPr>
+        <w:pStyle w:val="Body A"/>
         <w:rPr>
           <w:rFonts w:ascii="Arial Bold" w:cs="Arial Bold" w:hAnsi="Arial Bold" w:eastAsia="Arial Bold"/>
           <w:sz w:val="22"/>
@@ -600,12 +781,12 @@
           <w:rtl w:val="0"/>
           <w:lang w:val="en-US"/>
         </w:rPr>
-        <w:t>Collaboration Software:</w:t>
-      </w:r>
-    </w:p>
-    <w:p>
-      <w:pPr>
-        <w:pStyle w:val="Body"/>
+        <w:t>Draw.io</w:t>
+      </w:r>
+    </w:p>
+    <w:p>
+      <w:pPr>
+        <w:pStyle w:val="Body A"/>
         <w:rPr>
           <w:rFonts w:ascii="Arial Bold" w:cs="Arial Bold" w:hAnsi="Arial Bold" w:eastAsia="Arial Bold"/>
           <w:sz w:val="22"/>
@@ -617,7 +798,37 @@
     </w:p>
     <w:p>
       <w:pPr>
-        <w:pStyle w:val="Body"/>
+        <w:pStyle w:val="Body A"/>
+        <w:rPr>
+          <w:sz w:val="22"/>
+          <w:szCs w:val="22"/>
+          <w:rtl w:val="0"/>
+        </w:rPr>
+      </w:pPr>
+      <w:r>
+        <w:rPr>
+          <w:rFonts w:ascii="Arial" w:cs="Arial Unicode MS" w:hAnsi="Arial Unicode MS" w:eastAsia="Arial Unicode MS"/>
+          <w:sz w:val="22"/>
+          <w:szCs w:val="22"/>
+          <w:rtl w:val="0"/>
+          <w:lang w:val="en-US"/>
+        </w:rPr>
+        <w:t>Draw.io is a software application that allows to draw domain model, UML, use cases diagrams and etc. It allows collaboration between individuals and can be used as a plugin to Google Drive.</w:t>
+      </w:r>
+    </w:p>
+    <w:p>
+      <w:pPr>
+        <w:pStyle w:val="Body A"/>
+        <w:rPr>
+          <w:sz w:val="22"/>
+          <w:szCs w:val="22"/>
+          <w:rtl w:val="0"/>
+        </w:rPr>
+      </w:pPr>
+    </w:p>
+    <w:p>
+      <w:pPr>
+        <w:pStyle w:val="Body A"/>
         <w:rPr>
           <w:rFonts w:ascii="Arial Bold" w:cs="Arial Bold" w:hAnsi="Arial Bold" w:eastAsia="Arial Bold"/>
           <w:sz w:val="22"/>
@@ -633,13 +844,14 @@
           <w:szCs w:val="22"/>
           <w:u w:val="single"/>
           <w:rtl w:val="0"/>
-        </w:rPr>
-        <w:t>GitHub</w:t>
-      </w:r>
-    </w:p>
-    <w:p>
-      <w:pPr>
-        <w:pStyle w:val="Body"/>
+          <w:lang w:val="en-US"/>
+        </w:rPr>
+        <w:t>Skype</w:t>
+      </w:r>
+    </w:p>
+    <w:p>
+      <w:pPr>
+        <w:pStyle w:val="Body A"/>
         <w:rPr>
           <w:rFonts w:ascii="Arial Bold" w:cs="Arial Bold" w:hAnsi="Arial Bold" w:eastAsia="Arial Bold"/>
           <w:sz w:val="22"/>
@@ -651,7 +863,7 @@
     </w:p>
     <w:p>
       <w:pPr>
-        <w:pStyle w:val="Body"/>
+        <w:pStyle w:val="Body A"/>
         <w:rPr>
           <w:sz w:val="22"/>
           <w:szCs w:val="22"/>
@@ -666,72 +878,8 @@
           <w:rtl w:val="0"/>
           <w:lang w:val="en-US"/>
         </w:rPr>
-        <w:t>Github is a website that hosts Git repositories and has all the functionalities of Git. It provides bug tracking, feature requests and wikis for projects. It is used in this project as it allows easier collaboration between developers.</w:t>
-      </w:r>
-    </w:p>
-    <w:p>
-      <w:pPr>
-        <w:pStyle w:val="Body"/>
-        <w:rPr>
-          <w:sz w:val="22"/>
-          <w:szCs w:val="22"/>
-          <w:rtl w:val="0"/>
-        </w:rPr>
-      </w:pPr>
-    </w:p>
-    <w:p>
-      <w:pPr>
-        <w:pStyle w:val="Body"/>
-        <w:rPr>
-          <w:sz w:val="22"/>
-          <w:szCs w:val="22"/>
-          <w:rtl w:val="0"/>
-        </w:rPr>
-      </w:pPr>
-    </w:p>
-    <w:p>
-      <w:pPr>
-        <w:pStyle w:val="Body"/>
-        <w:rPr>
-          <w:rFonts w:ascii="Arial Bold" w:cs="Arial Bold" w:hAnsi="Arial Bold" w:eastAsia="Arial Bold"/>
-          <w:sz w:val="22"/>
-          <w:szCs w:val="22"/>
-          <w:u w:val="single"/>
-          <w:rtl w:val="0"/>
-        </w:rPr>
-      </w:pPr>
-      <w:r>
-        <w:rPr>
-          <w:rFonts w:ascii="Arial Bold"/>
-          <w:sz w:val="22"/>
-          <w:szCs w:val="22"/>
-          <w:u w:val="single"/>
-          <w:rtl w:val="0"/>
-        </w:rPr>
-        <w:t>Draw.io</w:t>
-      </w:r>
-    </w:p>
-    <w:p>
-      <w:pPr>
-        <w:pStyle w:val="Body"/>
-        <w:rPr>
-          <w:rFonts w:ascii="Arial Bold" w:cs="Arial Bold" w:hAnsi="Arial Bold" w:eastAsia="Arial Bold"/>
-          <w:sz w:val="22"/>
-          <w:szCs w:val="22"/>
-          <w:u w:val="single"/>
-          <w:rtl w:val="0"/>
-        </w:rPr>
-      </w:pPr>
-    </w:p>
-    <w:p>
-      <w:pPr>
-        <w:pStyle w:val="Body"/>
-        <w:rPr>
-          <w:sz w:val="22"/>
-          <w:szCs w:val="22"/>
-          <w:rtl w:val="0"/>
-        </w:rPr>
-      </w:pPr>
+        <w:t xml:space="preserve">Skype is a free video chat application that allows users to do video conference calls and exchange documents. For this project it is used between sub sections of the teams </w:t>
+      </w:r>
       <w:r>
         <w:rPr>
           <w:rFonts w:ascii="Arial" w:cs="Arial Unicode MS" w:hAnsi="Arial Unicode MS" w:eastAsia="Arial Unicode MS"/>
@@ -740,62 +888,8 @@
           <w:rtl w:val="0"/>
           <w:lang w:val="en-US"/>
         </w:rPr>
-        <w:t>Draw.io is a software application that allows to draw domain model, UML, use cases diagrams and etc. It allows collaboration between individuals and can be used as a plugin to Google Drive.</w:t>
-      </w:r>
-    </w:p>
-    <w:p>
-      <w:pPr>
-        <w:pStyle w:val="Body"/>
-        <w:rPr>
-          <w:sz w:val="22"/>
-          <w:szCs w:val="22"/>
-          <w:rtl w:val="0"/>
-        </w:rPr>
-      </w:pPr>
-    </w:p>
-    <w:p>
-      <w:pPr>
-        <w:pStyle w:val="Body"/>
-        <w:rPr>
-          <w:rFonts w:ascii="Arial Bold" w:cs="Arial Bold" w:hAnsi="Arial Bold" w:eastAsia="Arial Bold"/>
-          <w:sz w:val="22"/>
-          <w:szCs w:val="22"/>
-          <w:u w:val="single"/>
-          <w:rtl w:val="0"/>
-        </w:rPr>
-      </w:pPr>
-      <w:r>
-        <w:rPr>
-          <w:rFonts w:ascii="Arial Bold"/>
-          <w:sz w:val="22"/>
-          <w:szCs w:val="22"/>
-          <w:u w:val="single"/>
-          <w:rtl w:val="0"/>
-        </w:rPr>
-        <w:t>Skype</w:t>
-      </w:r>
-    </w:p>
-    <w:p>
-      <w:pPr>
-        <w:pStyle w:val="Body"/>
-        <w:rPr>
-          <w:rFonts w:ascii="Arial Bold" w:cs="Arial Bold" w:hAnsi="Arial Bold" w:eastAsia="Arial Bold"/>
-          <w:sz w:val="22"/>
-          <w:szCs w:val="22"/>
-          <w:u w:val="single"/>
-          <w:rtl w:val="0"/>
-        </w:rPr>
-      </w:pPr>
-    </w:p>
-    <w:p>
-      <w:pPr>
-        <w:pStyle w:val="Body"/>
-        <w:rPr>
-          <w:sz w:val="22"/>
-          <w:szCs w:val="22"/>
-          <w:rtl w:val="0"/>
-        </w:rPr>
-      </w:pPr>
+        <w:t>because</w:t>
+      </w:r>
       <w:r>
         <w:rPr>
           <w:rFonts w:ascii="Arial" w:cs="Arial Unicode MS" w:hAnsi="Arial Unicode MS" w:eastAsia="Arial Unicode MS"/>
@@ -804,32 +898,22 @@
           <w:rtl w:val="0"/>
           <w:lang w:val="en-US"/>
         </w:rPr>
-        <w:t>Skype is a free video chat application that allows users to do video conference calls and exchange documents. For this project it is used between sub sections of the teams as it is more efficient.</w:t>
-      </w:r>
-    </w:p>
-    <w:p>
-      <w:pPr>
-        <w:pStyle w:val="Body"/>
-        <w:rPr>
-          <w:sz w:val="22"/>
-          <w:szCs w:val="22"/>
-          <w:rtl w:val="0"/>
-        </w:rPr>
-      </w:pPr>
-    </w:p>
-    <w:p>
-      <w:pPr>
-        <w:pStyle w:val="Body"/>
-        <w:rPr>
-          <w:sz w:val="22"/>
-          <w:szCs w:val="22"/>
-          <w:rtl w:val="0"/>
-        </w:rPr>
-      </w:pPr>
-    </w:p>
-    <w:p>
-      <w:pPr>
-        <w:pStyle w:val="Body"/>
+        <w:t xml:space="preserve"> it is more efficient.</w:t>
+      </w:r>
+    </w:p>
+    <w:p>
+      <w:pPr>
+        <w:pStyle w:val="Body A"/>
+        <w:rPr>
+          <w:sz w:val="22"/>
+          <w:szCs w:val="22"/>
+          <w:rtl w:val="0"/>
+        </w:rPr>
+      </w:pPr>
+    </w:p>
+    <w:p>
+      <w:pPr>
+        <w:pStyle w:val="Body A"/>
       </w:pPr>
       <w:r>
         <w:rPr>
@@ -1019,14 +1103,20 @@
       <w:vertAlign w:val="baseline"/>
     </w:rPr>
   </w:style>
-  <w:style w:type="paragraph" w:styleId="Body">
-    <w:name w:val="Body"/>
-    <w:next w:val="Body"/>
+  <w:style w:type="paragraph" w:styleId="Body A">
+    <w:name w:val="Body A"/>
+    <w:next w:val="Body A"/>
     <w:pPr>
       <w:keepNext w:val="0"/>
       <w:keepLines w:val="0"/>
       <w:pageBreakBefore w:val="0"/>
       <w:widowControl w:val="1"/>
+      <w:pBdr>
+        <w:top w:val="nil"/>
+        <w:left w:val="nil"/>
+        <w:bottom w:val="nil"/>
+        <w:right w:val="nil"/>
+      </w:pBdr>
       <w:shd w:val="clear" w:color="auto" w:fill="auto"/>
       <w:suppressAutoHyphens w:val="0"/>
       <w:bidi w:val="0"/>
@@ -1052,6 +1142,50 @@
       <w:position w:val="0"/>
       <w:sz w:val="22"/>
       <w:szCs w:val="22"/>
+      <w:u w:val="none" w:color="000000"/>
+      <w:vertAlign w:val="baseline"/>
+      <w:lang w:val="en-US"/>
+    </w:rPr>
+  </w:style>
+  <w:style w:type="paragraph" w:styleId="Body">
+    <w:name w:val="Body"/>
+    <w:next w:val="Body"/>
+    <w:pPr>
+      <w:keepNext w:val="0"/>
+      <w:keepLines w:val="0"/>
+      <w:pageBreakBefore w:val="0"/>
+      <w:widowControl w:val="1"/>
+      <w:pBdr>
+        <w:top w:val="nil"/>
+        <w:left w:val="nil"/>
+        <w:bottom w:val="nil"/>
+        <w:right w:val="nil"/>
+      </w:pBdr>
+      <w:shd w:val="clear" w:color="auto" w:fill="auto"/>
+      <w:suppressAutoHyphens w:val="0"/>
+      <w:bidi w:val="0"/>
+      <w:spacing w:before="0" w:after="0" w:line="240" w:lineRule="auto"/>
+      <w:ind w:left="0" w:right="0" w:firstLine="0"/>
+      <w:jc w:val="left"/>
+      <w:outlineLvl w:val="9"/>
+    </w:pPr>
+    <w:rPr>
+      <w:rFonts w:ascii="Times New Roman" w:cs="Arial Unicode MS" w:hAnsi="Arial Unicode MS" w:eastAsia="Arial Unicode MS"/>
+      <w:b w:val="0"/>
+      <w:bCs w:val="0"/>
+      <w:i w:val="0"/>
+      <w:iCs w:val="0"/>
+      <w:caps w:val="0"/>
+      <w:smallCaps w:val="0"/>
+      <w:strike w:val="0"/>
+      <w:dstrike w:val="0"/>
+      <w:outline w:val="0"/>
+      <w:color w:val="000000"/>
+      <w:spacing w:val="0"/>
+      <w:kern w:val="0"/>
+      <w:position w:val="0"/>
+      <w:sz w:val="24"/>
+      <w:szCs w:val="24"/>
       <w:u w:val="none" w:color="000000"/>
       <w:vertAlign w:val="baseline"/>
       <w:lang w:val="en-US"/>
@@ -2007,20 +2141,20 @@
       <a:lstStyle>
         <a:defPPr marL="0" marR="0" indent="0" algn="l" defTabSz="457200" rtl="0" fontAlgn="auto" latinLnBrk="1" hangingPunct="0">
           <a:lnSpc>
-            <a:spcPct val="115000"/>
-          </a:lnSpc>
-          <a:spcBef>
-            <a:spcPts val="0"/>
-          </a:spcBef>
-          <a:spcAft>
-            <a:spcPts val="0"/>
-          </a:spcAft>
-          <a:buClrTx/>
-          <a:buSzTx/>
-          <a:buFontTx/>
-          <a:buNone/>
-          <a:tabLst/>
-          <a:defRPr b="0" baseline="0" cap="none" i="0" spc="0" strike="noStrike" sz="1100" u="none" kumimoji="0" normalizeH="0">
+            <a:spcPct val="100000"/>
+          </a:lnSpc>
+          <a:spcBef>
+            <a:spcPts val="0"/>
+          </a:spcBef>
+          <a:spcAft>
+            <a:spcPts val="0"/>
+          </a:spcAft>
+          <a:buClrTx/>
+          <a:buSzTx/>
+          <a:buFontTx/>
+          <a:buNone/>
+          <a:tabLst/>
+          <a:defRPr b="0" baseline="0" cap="none" i="0" spc="0" strike="noStrike" sz="1200" u="none" kumimoji="0" normalizeH="0">
             <a:ln>
               <a:noFill/>
             </a:ln>
@@ -2033,10 +2167,10 @@
                 <a:srgbClr val="000000"/>
               </a:solidFill>
             </a:uFill>
-            <a:latin typeface="Arial"/>
-            <a:ea typeface="Arial"/>
-            <a:cs typeface="Arial"/>
-            <a:sym typeface="Arial"/>
+            <a:latin typeface="Times New Roman"/>
+            <a:ea typeface="Times New Roman"/>
+            <a:cs typeface="Times New Roman"/>
+            <a:sym typeface="Times New Roman"/>
           </a:defRPr>
         </a:defPPr>
         <a:lvl1pPr marL="0" marR="0" indent="0" algn="l" defTabSz="914400" rtl="0" fontAlgn="auto" latinLnBrk="1" hangingPunct="0">

</xml_diff>

<commit_message>
Fixed some small typos
</commit_message>
<xml_diff>
--- a/Deliverable 1/Section-6/Section6.2.docx
+++ b/Deliverable 1/Section-6/Section6.2.docx
@@ -1,6 +1,6 @@
 
 <file path=word/document.xml><?xml version="1.0" encoding="utf-8"?>
-<w:document xmlns:wpc="http://schemas.microsoft.com/office/word/2010/wordprocessingCanvas" xmlns:mc="http://schemas.openxmlformats.org/markup-compatibility/2006" xmlns:o="urn:schemas-microsoft-com:office:office" xmlns:r="http://schemas.openxmlformats.org/officeDocument/2006/relationships" xmlns:m="http://schemas.openxmlformats.org/officeDocument/2006/math" xmlns:v="urn:schemas-microsoft-com:vml" xmlns:wp14="http://schemas.microsoft.com/office/word/2010/wordprocessingDrawing" xmlns:wp="http://schemas.openxmlformats.org/drawingml/2006/wordprocessingDrawing" xmlns:w10="urn:schemas-microsoft-com:office:word" xmlns:w="http://schemas.openxmlformats.org/wordprocessingml/2006/main" xmlns:w14="http://schemas.microsoft.com/office/word/2010/wordml" xmlns:w15="http://schemas.microsoft.com/office/word/2012/wordml" xmlns:wpg="http://schemas.microsoft.com/office/word/2010/wordprocessingGroup" xmlns:wpi="http://schemas.microsoft.com/office/word/2010/wordprocessingInk" xmlns:wne="http://schemas.microsoft.com/office/word/2006/wordml" xmlns:wps="http://schemas.microsoft.com/office/word/2010/wordprocessingShape" mc:Ignorable="w14 w15 wp14">
+<w:document xmlns:wpc="http://schemas.microsoft.com/office/word/2010/wordprocessingCanvas" xmlns:cx="http://schemas.microsoft.com/office/drawing/2014/chartex" xmlns:cx1="http://schemas.microsoft.com/office/drawing/2015/9/8/chartex" xmlns:mc="http://schemas.openxmlformats.org/markup-compatibility/2006" xmlns:o="urn:schemas-microsoft-com:office:office" xmlns:r="http://schemas.openxmlformats.org/officeDocument/2006/relationships" xmlns:m="http://schemas.openxmlformats.org/officeDocument/2006/math" xmlns:v="urn:schemas-microsoft-com:vml" xmlns:wp14="http://schemas.microsoft.com/office/word/2010/wordprocessingDrawing" xmlns:wp="http://schemas.openxmlformats.org/drawingml/2006/wordprocessingDrawing" xmlns:w10="urn:schemas-microsoft-com:office:word" xmlns:w="http://schemas.openxmlformats.org/wordprocessingml/2006/main" xmlns:w14="http://schemas.microsoft.com/office/word/2010/wordml" xmlns:w15="http://schemas.microsoft.com/office/word/2012/wordml" xmlns:w16se="http://schemas.microsoft.com/office/word/2015/wordml/symex" xmlns:wpg="http://schemas.microsoft.com/office/word/2010/wordprocessingGroup" xmlns:wpi="http://schemas.microsoft.com/office/word/2010/wordprocessingInk" xmlns:wne="http://schemas.microsoft.com/office/word/2006/wordml" xmlns:wps="http://schemas.microsoft.com/office/word/2010/wordprocessingShape" mc:Ignorable="w14 w15 w16se wp14">
   <w:body>
     <w:p>
       <w:pPr>
@@ -103,113 +103,256 @@
       <w:pPr>
         <w:pStyle w:val="BodyA"/>
         <w:rPr>
+          <w:rFonts w:ascii="Arial Bold" w:hAnsi="Arial Bold" w:cs="Arial" w:hint="eastAsia"/>
+          <w:u w:val="single"/>
+        </w:rPr>
+      </w:pPr>
+      <w:r>
+        <w:rPr>
           <w:rFonts w:ascii="Arial Bold" w:hAnsi="Arial Bold" w:cs="Arial"/>
           <w:u w:val="single"/>
         </w:rPr>
+        <w:t>CSC</w:t>
+      </w:r>
+    </w:p>
+    <w:p>
+      <w:pPr>
+        <w:pStyle w:val="BodyA"/>
+        <w:rPr>
+          <w:rFonts w:ascii="Arial Bold" w:hAnsi="Arial Bold" w:cs="Arial" w:hint="eastAsia"/>
+          <w:u w:val="single"/>
+        </w:rPr>
+      </w:pPr>
+    </w:p>
+    <w:p>
+      <w:pPr>
+        <w:pStyle w:val="BodyA"/>
+        <w:rPr>
+          <w:rFonts w:hAnsi="Arial" w:cs="Arial"/>
+        </w:rPr>
+      </w:pPr>
+      <w:r>
+        <w:rPr>
+          <w:rFonts w:hAnsi="Arial" w:cs="Arial"/>
+        </w:rPr>
+        <w:t xml:space="preserve">CSC is language within the markup language that allows to manipulate the design of the web document, meaning positioning, color and overall presentation. </w:t>
+      </w:r>
+    </w:p>
+    <w:p>
+      <w:pPr>
+        <w:pStyle w:val="BodyA"/>
+        <w:rPr>
+          <w:rFonts w:hAnsi="Arial" w:cs="Arial"/>
+        </w:rPr>
+      </w:pPr>
+    </w:p>
+    <w:p>
+      <w:pPr>
+        <w:pStyle w:val="BodyA"/>
+        <w:rPr>
+          <w:rFonts w:ascii="Arial Bold" w:hAnsi="Arial Bold" w:cs="Arial" w:hint="eastAsia"/>
+          <w:u w:val="single"/>
+        </w:rPr>
       </w:pPr>
       <w:r>
         <w:rPr>
           <w:rFonts w:ascii="Arial Bold" w:hAnsi="Arial Bold" w:cs="Arial"/>
           <w:u w:val="single"/>
         </w:rPr>
-        <w:t>CSC</w:t>
-      </w:r>
-    </w:p>
-    <w:p>
-      <w:pPr>
-        <w:pStyle w:val="BodyA"/>
+        <w:t>JavaScript</w:t>
+      </w:r>
+    </w:p>
+    <w:p>
+      <w:pPr>
+        <w:pStyle w:val="BodyA"/>
+        <w:rPr>
+          <w:rFonts w:ascii="Arial Bold" w:hAnsi="Arial Bold" w:cs="Arial" w:hint="eastAsia"/>
+          <w:u w:val="single"/>
+        </w:rPr>
+      </w:pPr>
+    </w:p>
+    <w:p>
+      <w:pPr>
+        <w:pStyle w:val="BodyA"/>
+        <w:rPr>
+          <w:rFonts w:hAnsi="Arial" w:cs="Arial"/>
+        </w:rPr>
+      </w:pPr>
+      <w:r>
+        <w:rPr>
+          <w:rFonts w:hAnsi="Arial" w:cs="Arial"/>
+        </w:rPr>
+        <w:t xml:space="preserve">JavaScript is the main client side programming language used for creating interactive websites. JavaScript support is built right into all the major browsers and </w:t>
+      </w:r>
+      <w:r>
+        <w:rPr>
+          <w:rFonts w:hAnsi="Arial" w:cs="Arial"/>
+        </w:rPr>
+        <w:t>can support object oriented programming. JavaScript will be the main dynamic language used by the front end team and everyone in the team possesses experience working with JavaScript.</w:t>
+      </w:r>
+    </w:p>
+    <w:p>
+      <w:pPr>
+        <w:pStyle w:val="BodyA"/>
+        <w:rPr>
+          <w:rFonts w:hAnsi="Arial" w:cs="Arial"/>
+        </w:rPr>
+      </w:pPr>
+    </w:p>
+    <w:p>
+      <w:pPr>
+        <w:pStyle w:val="BodyA"/>
+        <w:rPr>
+          <w:rFonts w:ascii="Arial Bold" w:hAnsi="Arial Bold" w:cs="Arial" w:hint="eastAsia"/>
+          <w:u w:val="single"/>
+        </w:rPr>
+      </w:pPr>
+      <w:r>
         <w:rPr>
           <w:rFonts w:ascii="Arial Bold" w:hAnsi="Arial Bold" w:cs="Arial"/>
           <w:u w:val="single"/>
         </w:rPr>
-      </w:pPr>
-    </w:p>
-    <w:p>
-      <w:pPr>
-        <w:pStyle w:val="BodyA"/>
+        <w:t>Framework:</w:t>
+      </w:r>
+    </w:p>
+    <w:p>
+      <w:pPr>
+        <w:pStyle w:val="BodyA"/>
+        <w:rPr>
+          <w:rFonts w:ascii="Arial Bold" w:hAnsi="Arial Bold" w:cs="Arial" w:hint="eastAsia"/>
+          <w:u w:val="single"/>
+        </w:rPr>
+      </w:pPr>
+    </w:p>
+    <w:p>
+      <w:pPr>
+        <w:pStyle w:val="BodyA"/>
+        <w:rPr>
+          <w:rFonts w:ascii="Arial Bold" w:hAnsi="Arial Bold" w:cs="Arial" w:hint="eastAsia"/>
+          <w:u w:val="single"/>
+        </w:rPr>
+      </w:pPr>
+      <w:r>
+        <w:rPr>
+          <w:rFonts w:ascii="Arial Bold" w:hAnsi="Arial Bold" w:cs="Arial"/>
+          <w:u w:val="single"/>
+        </w:rPr>
+        <w:t>React</w:t>
+      </w:r>
+    </w:p>
+    <w:p>
+      <w:pPr>
+        <w:pStyle w:val="BodyA"/>
+        <w:rPr>
+          <w:rFonts w:ascii="Arial Bold" w:hAnsi="Arial Bold" w:cs="Arial" w:hint="eastAsia"/>
+          <w:u w:val="single"/>
+        </w:rPr>
+      </w:pPr>
+    </w:p>
+    <w:p>
+      <w:pPr>
+        <w:pStyle w:val="BodyA"/>
+        <w:rPr>
+          <w:rFonts w:eastAsia="Arial Bold" w:hAnsi="Arial" w:cs="Arial"/>
+        </w:rPr>
+      </w:pPr>
+      <w:r>
         <w:rPr>
           <w:rFonts w:hAnsi="Arial" w:cs="Arial"/>
         </w:rPr>
-      </w:pPr>
+        <w:t xml:space="preserve">React is an open </w:t>
+      </w:r>
       <w:r>
         <w:rPr>
           <w:rFonts w:hAnsi="Arial" w:cs="Arial"/>
         </w:rPr>
-        <w:t xml:space="preserve">CSC is language within the markup language that allows to manipulate the design of the web document, meaning positioning, color and overall presentation. </w:t>
-      </w:r>
-    </w:p>
-    <w:p>
-      <w:pPr>
-        <w:pStyle w:val="BodyA"/>
+        <w:t>source JavaScript library which contains a template language and some function hooks to efficiently render HTML.</w:t>
+      </w:r>
+      <w:r>
         <w:rPr>
           <w:rFonts w:hAnsi="Arial" w:cs="Arial"/>
         </w:rPr>
-      </w:pPr>
-    </w:p>
-    <w:p>
-      <w:pPr>
-        <w:pStyle w:val="BodyA"/>
-        <w:rPr>
-          <w:rFonts w:ascii="Arial Bold" w:hAnsi="Arial Bold" w:cs="Arial"/>
-          <w:u w:val="single"/>
-        </w:rPr>
-      </w:pPr>
-      <w:r>
-        <w:rPr>
-          <w:rFonts w:ascii="Arial Bold" w:hAnsi="Arial Bold" w:cs="Arial"/>
-          <w:u w:val="single"/>
-        </w:rPr>
-        <w:t>JavaScript</w:t>
-      </w:r>
-    </w:p>
-    <w:p>
-      <w:pPr>
-        <w:pStyle w:val="BodyA"/>
-        <w:rPr>
-          <w:rFonts w:ascii="Arial Bold" w:hAnsi="Arial Bold" w:cs="Arial"/>
-          <w:u w:val="single"/>
-        </w:rPr>
-      </w:pPr>
-    </w:p>
-    <w:p>
-      <w:pPr>
-        <w:pStyle w:val="BodyA"/>
+        <w:t xml:space="preserve"> React manages all UI updates when data has been changed and will update only those changed data. </w:t>
+      </w:r>
+      <w:r>
         <w:rPr>
           <w:rFonts w:hAnsi="Arial" w:cs="Arial"/>
         </w:rPr>
-      </w:pPr>
+        <w:t>This is</w:t>
+      </w:r>
       <w:r>
         <w:rPr>
           <w:rFonts w:hAnsi="Arial" w:cs="Arial"/>
         </w:rPr>
-        <w:t xml:space="preserve">JavaScript is the main client side programming language used for creating interactive websites. JavaScript support is built right into all the major browsers and </w:t>
-      </w:r>
+        <w:t xml:space="preserve"> efficient because the user can tell how a component will render by looking at one source file. A program flow does not </w:t>
+      </w:r>
+      <w:bookmarkStart w:id="0" w:name="_GoBack"/>
+      <w:bookmarkEnd w:id="0"/>
       <w:r>
         <w:rPr>
           <w:rFonts w:hAnsi="Arial" w:cs="Arial"/>
         </w:rPr>
-        <w:t>can support object oriented programming. JavaScript will be the main dynamic language used by the front end team and everyone in the team possesses experience working with JavaScript.</w:t>
-      </w:r>
-    </w:p>
-    <w:p>
-      <w:pPr>
-        <w:pStyle w:val="BodyA"/>
-        <w:rPr>
-          <w:rFonts w:hAnsi="Arial" w:cs="Arial"/>
-        </w:rPr>
-      </w:pPr>
-    </w:p>
-    <w:p>
-      <w:pPr>
-        <w:pStyle w:val="BodyA"/>
-        <w:rPr>
-          <w:rFonts w:ascii="Arial Bold" w:hAnsi="Arial Bold" w:cs="Arial"/>
-          <w:u w:val="single"/>
-        </w:rPr>
-      </w:pPr>
-      <w:r>
-        <w:rPr>
-          <w:rFonts w:ascii="Arial Bold" w:hAnsi="Arial Bold" w:cs="Arial"/>
+        <w:t xml:space="preserve">need to be traced which can be efficient when working in a big team. </w:t>
+      </w:r>
+    </w:p>
+    <w:p>
+      <w:pPr>
+        <w:pStyle w:val="BodyA"/>
+        <w:rPr>
+          <w:rFonts w:ascii="Arial Bold" w:eastAsia="Arial Bold" w:hAnsi="Arial Bold" w:cs="Arial Bold"/>
+          <w:u w:val="single"/>
+        </w:rPr>
+      </w:pPr>
+    </w:p>
+    <w:p>
+      <w:pPr>
+        <w:pStyle w:val="BodyA"/>
+        <w:rPr>
+          <w:rFonts w:ascii="Arial Bold" w:eastAsia="Arial Bold" w:hAnsi="Arial Bold" w:cs="Arial Bold"/>
+          <w:u w:val="single"/>
+        </w:rPr>
+      </w:pPr>
+      <w:r>
+        <w:rPr>
+          <w:rFonts w:ascii="Arial Bold"/>
+          <w:u w:val="single"/>
+        </w:rPr>
+        <w:t>PHP</w:t>
+      </w:r>
+    </w:p>
+    <w:p>
+      <w:pPr>
+        <w:pStyle w:val="BodyA"/>
+        <w:rPr>
+          <w:rFonts w:ascii="Arial Bold" w:eastAsia="Arial Bold" w:hAnsi="Arial Bold" w:cs="Arial Bold"/>
+          <w:u w:val="single"/>
+        </w:rPr>
+      </w:pPr>
+    </w:p>
+    <w:p>
+      <w:pPr>
+        <w:pStyle w:val="BodyA"/>
+      </w:pPr>
+      <w:r>
+        <w:t>PHP is a server side scripting programming language used for web development. It is very well documented and can support objected oriented programming. PHP will be used for the backend and most of the team members have experience with PHP.</w:t>
+      </w:r>
+    </w:p>
+    <w:p>
+      <w:pPr>
+        <w:pStyle w:val="BodyA"/>
+      </w:pPr>
+    </w:p>
+    <w:p>
+      <w:pPr>
+        <w:pStyle w:val="BodyA"/>
+        <w:rPr>
+          <w:rFonts w:ascii="Arial Bold" w:eastAsia="Arial Bold" w:hAnsi="Arial Bold" w:cs="Arial Bold"/>
+          <w:u w:val="single"/>
+        </w:rPr>
+      </w:pPr>
+      <w:r>
+        <w:rPr>
+          <w:rFonts w:ascii="Arial Bold"/>
           <w:u w:val="single"/>
         </w:rPr>
         <w:t>Framework:</w:t>
@@ -219,72 +362,6 @@
       <w:pPr>
         <w:pStyle w:val="BodyA"/>
         <w:rPr>
-          <w:rFonts w:ascii="Arial Bold" w:hAnsi="Arial Bold" w:cs="Arial"/>
-          <w:u w:val="single"/>
-        </w:rPr>
-      </w:pPr>
-    </w:p>
-    <w:p>
-      <w:pPr>
-        <w:pStyle w:val="BodyA"/>
-        <w:rPr>
-          <w:rFonts w:ascii="Arial Bold" w:hAnsi="Arial Bold" w:cs="Arial"/>
-          <w:u w:val="single"/>
-        </w:rPr>
-      </w:pPr>
-      <w:r>
-        <w:rPr>
-          <w:rFonts w:ascii="Arial Bold" w:hAnsi="Arial Bold" w:cs="Arial"/>
-          <w:u w:val="single"/>
-        </w:rPr>
-        <w:t>React</w:t>
-      </w:r>
-    </w:p>
-    <w:p>
-      <w:pPr>
-        <w:pStyle w:val="BodyA"/>
-        <w:rPr>
-          <w:rFonts w:ascii="Arial Bold" w:hAnsi="Arial Bold" w:cs="Arial"/>
-          <w:u w:val="single"/>
-        </w:rPr>
-      </w:pPr>
-    </w:p>
-    <w:p>
-      <w:pPr>
-        <w:pStyle w:val="BodyA"/>
-        <w:rPr>
-          <w:rFonts w:eastAsia="Arial Bold" w:hAnsi="Arial" w:cs="Arial"/>
-        </w:rPr>
-      </w:pPr>
-      <w:r>
-        <w:rPr>
-          <w:rFonts w:hAnsi="Arial" w:cs="Arial"/>
-        </w:rPr>
-        <w:t xml:space="preserve">React is an open </w:t>
-      </w:r>
-      <w:r>
-        <w:rPr>
-          <w:rFonts w:hAnsi="Arial" w:cs="Arial"/>
-        </w:rPr>
-        <w:t>source JavaScript library which contains a template language and some function hooks to efficiently render HTML.</w:t>
-      </w:r>
-      <w:r>
-        <w:rPr>
-          <w:rFonts w:hAnsi="Arial" w:cs="Arial"/>
-        </w:rPr>
-        <w:t xml:space="preserve"> React manages all UI updates when data has been changed and will update only those changed data. </w:t>
-      </w:r>
-      <w:r>
-        <w:rPr>
-          <w:rFonts w:hAnsi="Arial" w:cs="Arial"/>
-        </w:rPr>
-        <w:t xml:space="preserve">This if efficient because the user can tell how a component will render by looking at one source file. A program flow does not need to be traced which can be efficient when working in a big team. </w:t>
-      </w:r>
-    </w:p>
-    <w:p>
-      <w:pPr>
-        <w:pStyle w:val="BodyA"/>
-        <w:rPr>
           <w:rFonts w:ascii="Arial Bold" w:eastAsia="Arial Bold" w:hAnsi="Arial Bold" w:cs="Arial Bold"/>
           <w:u w:val="single"/>
         </w:rPr>
@@ -298,13 +375,15 @@
           <w:u w:val="single"/>
         </w:rPr>
       </w:pPr>
+      <w:proofErr w:type="spellStart"/>
       <w:r>
         <w:rPr>
           <w:rFonts w:ascii="Arial Bold"/>
           <w:u w:val="single"/>
         </w:rPr>
-        <w:t>PHP</w:t>
-      </w:r>
+        <w:t>Laravel</w:t>
+      </w:r>
+      <w:proofErr w:type="spellEnd"/>
     </w:p>
     <w:p>
       <w:pPr>
@@ -319,11 +398,21 @@
       <w:pPr>
         <w:pStyle w:val="BodyA"/>
       </w:pPr>
-      <w:r>
-        <w:t>PHP is a server side scripting programming language used for web development. It is very well documented and can support objected oriented programming. PHP will be used for the backend and most</w:t>
-      </w:r>
-      <w:r>
-        <w:t xml:space="preserve"> of the team members have experience with PHP.</w:t>
+      <w:proofErr w:type="spellStart"/>
+      <w:r>
+        <w:t>Laravel</w:t>
+      </w:r>
+      <w:proofErr w:type="spellEnd"/>
+      <w:r>
+        <w:t xml:space="preserve"> is an open source PHP web application framework that allows rapid development of web applications. </w:t>
+      </w:r>
+      <w:proofErr w:type="spellStart"/>
+      <w:r>
+        <w:t>Laravel</w:t>
+      </w:r>
+      <w:proofErr w:type="spellEnd"/>
+      <w:r>
+        <w:t xml:space="preserve"> uses MVC architecture and has features such as module package manager, template engine, database seeding, routes, authentication, and object oriented design. This will provide clean and manageable code.</w:t>
       </w:r>
     </w:p>
     <w:p>
@@ -344,7 +433,7 @@
           <w:rFonts w:ascii="Arial Bold"/>
           <w:u w:val="single"/>
         </w:rPr>
-        <w:t>Framework:</w:t>
+        <w:t>Integrated Development Environments/Editors:</w:t>
       </w:r>
     </w:p>
     <w:p>
@@ -370,157 +459,70 @@
           <w:rFonts w:ascii="Arial Bold"/>
           <w:u w:val="single"/>
         </w:rPr>
+        <w:t>PhpStorm</w:t>
+      </w:r>
+      <w:proofErr w:type="spellEnd"/>
+    </w:p>
+    <w:p>
+      <w:pPr>
+        <w:pStyle w:val="BodyA"/>
+        <w:rPr>
+          <w:rFonts w:ascii="Arial Bold" w:eastAsia="Arial Bold" w:hAnsi="Arial Bold" w:cs="Arial Bold"/>
+          <w:u w:val="single"/>
+        </w:rPr>
+      </w:pPr>
+    </w:p>
+    <w:p>
+      <w:pPr>
+        <w:pStyle w:val="BodyA"/>
+      </w:pPr>
+      <w:proofErr w:type="spellStart"/>
+      <w:r>
+        <w:t>PhpStorm</w:t>
+      </w:r>
+      <w:proofErr w:type="spellEnd"/>
+      <w:r>
+        <w:t xml:space="preserve"> is an Integrated Development Environment for Windows and Mac OS that allows developers to code their projects in PHP. It has syntax </w:t>
+      </w:r>
+      <w:proofErr w:type="gramStart"/>
+      <w:r>
+        <w:t>highlighting ,</w:t>
+      </w:r>
+      <w:proofErr w:type="gramEnd"/>
+      <w:r>
+        <w:t xml:space="preserve"> plugins, different type of frameworks supported such as </w:t>
+      </w:r>
+      <w:proofErr w:type="spellStart"/>
+      <w:r>
+        <w:t>Symfony</w:t>
+      </w:r>
+      <w:proofErr w:type="spellEnd"/>
+      <w:r>
+        <w:t xml:space="preserve">, </w:t>
+      </w:r>
+      <w:proofErr w:type="spellStart"/>
+      <w:r>
         <w:t>Laravel</w:t>
       </w:r>
       <w:proofErr w:type="spellEnd"/>
-    </w:p>
-    <w:p>
-      <w:pPr>
-        <w:pStyle w:val="BodyA"/>
-        <w:rPr>
-          <w:rFonts w:ascii="Arial Bold" w:eastAsia="Arial Bold" w:hAnsi="Arial Bold" w:cs="Arial Bold"/>
-          <w:u w:val="single"/>
-        </w:rPr>
-      </w:pPr>
-    </w:p>
-    <w:p>
-      <w:pPr>
-        <w:pStyle w:val="BodyA"/>
-      </w:pPr>
+      <w:r>
+        <w:t xml:space="preserve">, </w:t>
+      </w:r>
       <w:proofErr w:type="spellStart"/>
       <w:r>
-        <w:t>Laravel</w:t>
+        <w:t>CakePHP</w:t>
       </w:r>
       <w:proofErr w:type="spellEnd"/>
       <w:r>
-        <w:t xml:space="preserve"> is an open source PHP web application framework that allows rapid development of web applications. </w:t>
+        <w:t xml:space="preserve">, built in support for databases ,version control, debugging and testing. </w:t>
       </w:r>
       <w:proofErr w:type="spellStart"/>
       <w:r>
-        <w:t>Laravel</w:t>
+        <w:t>PhpStorm</w:t>
       </w:r>
       <w:proofErr w:type="spellEnd"/>
       <w:r>
-        <w:t xml:space="preserve"> uses MVC architecture and has features such as module package manager, t</w:t>
-      </w:r>
-      <w:r>
-        <w:t>emplate engine, database seeding, routes, authentication, and object oriented design. This will provide clean and manageable code.</w:t>
-      </w:r>
-    </w:p>
-    <w:p>
-      <w:pPr>
-        <w:pStyle w:val="BodyA"/>
-      </w:pPr>
-    </w:p>
-    <w:p>
-      <w:pPr>
-        <w:pStyle w:val="BodyA"/>
-        <w:rPr>
-          <w:rFonts w:ascii="Arial Bold" w:eastAsia="Arial Bold" w:hAnsi="Arial Bold" w:cs="Arial Bold"/>
-          <w:u w:val="single"/>
-        </w:rPr>
-      </w:pPr>
-      <w:r>
-        <w:rPr>
-          <w:rFonts w:ascii="Arial Bold"/>
-          <w:u w:val="single"/>
-        </w:rPr>
-        <w:t>Integrated Development Environments/Editors:</w:t>
-      </w:r>
-    </w:p>
-    <w:p>
-      <w:pPr>
-        <w:pStyle w:val="BodyA"/>
-        <w:rPr>
-          <w:rFonts w:ascii="Arial Bold" w:eastAsia="Arial Bold" w:hAnsi="Arial Bold" w:cs="Arial Bold"/>
-          <w:u w:val="single"/>
-        </w:rPr>
-      </w:pPr>
-    </w:p>
-    <w:p>
-      <w:pPr>
-        <w:pStyle w:val="BodyA"/>
-        <w:rPr>
-          <w:rFonts w:ascii="Arial Bold" w:eastAsia="Arial Bold" w:hAnsi="Arial Bold" w:cs="Arial Bold"/>
-          <w:u w:val="single"/>
-        </w:rPr>
-      </w:pPr>
-      <w:proofErr w:type="spellStart"/>
-      <w:r>
-        <w:rPr>
-          <w:rFonts w:ascii="Arial Bold"/>
-          <w:u w:val="single"/>
-        </w:rPr>
-        <w:t>PhpStorm</w:t>
-      </w:r>
-      <w:proofErr w:type="spellEnd"/>
-    </w:p>
-    <w:p>
-      <w:pPr>
-        <w:pStyle w:val="BodyA"/>
-        <w:rPr>
-          <w:rFonts w:ascii="Arial Bold" w:eastAsia="Arial Bold" w:hAnsi="Arial Bold" w:cs="Arial Bold"/>
-          <w:u w:val="single"/>
-        </w:rPr>
-      </w:pPr>
-    </w:p>
-    <w:p>
-      <w:pPr>
-        <w:pStyle w:val="BodyA"/>
-      </w:pPr>
-      <w:proofErr w:type="spellStart"/>
-      <w:r>
-        <w:t>PhpStorm</w:t>
-      </w:r>
-      <w:proofErr w:type="spellEnd"/>
-      <w:r>
-        <w:t xml:space="preserve"> is an Integrated Development Environment for Windows and Ma</w:t>
-      </w:r>
-      <w:r>
-        <w:t xml:space="preserve">c OS that allows developers to code their projects in PHP. It has syntax </w:t>
-      </w:r>
-      <w:proofErr w:type="gramStart"/>
-      <w:r>
-        <w:t>highlighting ,</w:t>
-      </w:r>
-      <w:proofErr w:type="gramEnd"/>
-      <w:r>
-        <w:t xml:space="preserve"> plugins, different type of frameworks supported such as </w:t>
-      </w:r>
-      <w:proofErr w:type="spellStart"/>
-      <w:r>
-        <w:t>Symfony</w:t>
-      </w:r>
-      <w:proofErr w:type="spellEnd"/>
-      <w:r>
-        <w:t xml:space="preserve">, </w:t>
-      </w:r>
-      <w:proofErr w:type="spellStart"/>
-      <w:r>
-        <w:t>Laravel</w:t>
-      </w:r>
-      <w:proofErr w:type="spellEnd"/>
-      <w:r>
-        <w:t xml:space="preserve">, </w:t>
-      </w:r>
-      <w:proofErr w:type="spellStart"/>
-      <w:r>
-        <w:t>CakePHP</w:t>
-      </w:r>
-      <w:proofErr w:type="spellEnd"/>
-      <w:r>
-        <w:t xml:space="preserve">, built in support for databases ,version control, debugging and testing. </w:t>
-      </w:r>
-      <w:proofErr w:type="spellStart"/>
-      <w:r>
-        <w:t>PhpStorm</w:t>
-      </w:r>
-      <w:proofErr w:type="spellEnd"/>
-      <w:r>
-        <w:t xml:space="preserve"> incr</w:t>
-      </w:r>
-      <w:r>
-        <w:t>eases the productivity of developers and helps to get done things faster.</w:t>
+        <w:t xml:space="preserve"> increases the productivity of developers and helps to get done things faster.</w:t>
       </w:r>
     </w:p>
     <w:p>
@@ -616,145 +618,102 @@
         <w:rPr>
           <w:rFonts w:ascii="Helvetica"/>
         </w:rPr>
-        <w:t xml:space="preserve"> is a source code management system used for software development. It allows develop</w:t>
-      </w:r>
-      <w:proofErr w:type="gramStart"/>
+        <w:t xml:space="preserve"> is a source code management system used for software development. It allows developers to save different versions of their projects at different points of time and compare these versions between each other. </w:t>
+      </w:r>
+      <w:proofErr w:type="spellStart"/>
       <w:r>
         <w:rPr>
           <w:rFonts w:ascii="Helvetica"/>
         </w:rPr>
-        <w:t>ers</w:t>
-      </w:r>
-      <w:proofErr w:type="gramEnd"/>
+        <w:t>Git</w:t>
+      </w:r>
+      <w:proofErr w:type="spellEnd"/>
       <w:r>
         <w:rPr>
           <w:rFonts w:ascii="Helvetica"/>
         </w:rPr>
-        <w:t xml:space="preserve"> to save different versions of their projects</w:t>
-      </w:r>
-      <w:r>
-        <w:rPr>
-          <w:rFonts w:ascii="Helvetica"/>
-        </w:rPr>
-        <w:t xml:space="preserve"> at different points of time and compare these versions between each other. </w:t>
-      </w:r>
+        <w:t xml:space="preserve"> allows developers to contribute to a repository(project) even if the developer is not connected to the Internet. It stores a local copy of the project on the local repository and changes made on the local repository can be pushed to the main repository. This allows to stay organized and maintain previous versions of the project.</w:t>
+      </w:r>
+    </w:p>
+    <w:p>
+      <w:pPr>
+        <w:pStyle w:val="BodyA"/>
+      </w:pPr>
+    </w:p>
+    <w:p>
+      <w:pPr>
+        <w:pStyle w:val="BodyA"/>
+      </w:pPr>
+    </w:p>
+    <w:p>
+      <w:pPr>
+        <w:pStyle w:val="BodyA"/>
+        <w:rPr>
+          <w:rFonts w:ascii="Arial Bold" w:eastAsia="Arial Bold" w:hAnsi="Arial Bold" w:cs="Arial Bold"/>
+          <w:u w:val="single"/>
+        </w:rPr>
+      </w:pPr>
+      <w:r>
+        <w:rPr>
+          <w:rFonts w:ascii="Arial Bold"/>
+          <w:u w:val="single"/>
+        </w:rPr>
+        <w:t>Collaboration Software:</w:t>
+      </w:r>
+    </w:p>
+    <w:p>
+      <w:pPr>
+        <w:pStyle w:val="BodyA"/>
+        <w:rPr>
+          <w:rFonts w:ascii="Arial Bold" w:eastAsia="Arial Bold" w:hAnsi="Arial Bold" w:cs="Arial Bold"/>
+          <w:u w:val="single"/>
+        </w:rPr>
+      </w:pPr>
+    </w:p>
+    <w:p>
+      <w:pPr>
+        <w:pStyle w:val="BodyA"/>
+        <w:rPr>
+          <w:rFonts w:ascii="Arial Bold" w:eastAsia="Arial Bold" w:hAnsi="Arial Bold" w:cs="Arial Bold"/>
+          <w:u w:val="single"/>
+        </w:rPr>
+      </w:pPr>
+      <w:r>
+        <w:rPr>
+          <w:rFonts w:ascii="Arial Bold"/>
+          <w:u w:val="single"/>
+        </w:rPr>
+        <w:t>GitHub</w:t>
+      </w:r>
+    </w:p>
+    <w:p>
+      <w:pPr>
+        <w:pStyle w:val="BodyA"/>
+        <w:rPr>
+          <w:rFonts w:ascii="Arial Bold" w:eastAsia="Arial Bold" w:hAnsi="Arial Bold" w:cs="Arial Bold"/>
+          <w:u w:val="single"/>
+        </w:rPr>
+      </w:pPr>
+    </w:p>
+    <w:p>
+      <w:pPr>
+        <w:pStyle w:val="BodyA"/>
+      </w:pPr>
       <w:proofErr w:type="spellStart"/>
       <w:r>
-        <w:rPr>
-          <w:rFonts w:ascii="Helvetica"/>
-        </w:rPr>
+        <w:t>Github</w:t>
+      </w:r>
+      <w:proofErr w:type="spellEnd"/>
+      <w:r>
+        <w:t xml:space="preserve"> is a website that hosts </w:t>
+      </w:r>
+      <w:proofErr w:type="spellStart"/>
+      <w:r>
         <w:t>Git</w:t>
       </w:r>
       <w:proofErr w:type="spellEnd"/>
       <w:r>
-        <w:rPr>
-          <w:rFonts w:ascii="Helvetica"/>
-        </w:rPr>
-        <w:t xml:space="preserve"> allows developers to contribute to a </w:t>
-      </w:r>
-      <w:proofErr w:type="gramStart"/>
-      <w:r>
-        <w:rPr>
-          <w:rFonts w:ascii="Helvetica"/>
-        </w:rPr>
-        <w:t>repository(</w:t>
-      </w:r>
-      <w:proofErr w:type="gramEnd"/>
-      <w:r>
-        <w:rPr>
-          <w:rFonts w:ascii="Helvetica"/>
-        </w:rPr>
-        <w:t>project) even if the developer is not connected to the Internet. It stores a local copy of the project on the local repository a</w:t>
-      </w:r>
-      <w:r>
-        <w:rPr>
-          <w:rFonts w:ascii="Helvetica"/>
-        </w:rPr>
-        <w:t>nd changes made on the local repository can be pushed to the main repository. This allows to stay organized and maintain previous versions of the project.</w:t>
-      </w:r>
-    </w:p>
-    <w:p>
-      <w:pPr>
-        <w:pStyle w:val="BodyA"/>
-      </w:pPr>
-    </w:p>
-    <w:p>
-      <w:pPr>
-        <w:pStyle w:val="BodyA"/>
-      </w:pPr>
-    </w:p>
-    <w:p>
-      <w:pPr>
-        <w:pStyle w:val="BodyA"/>
-        <w:rPr>
-          <w:rFonts w:ascii="Arial Bold" w:eastAsia="Arial Bold" w:hAnsi="Arial Bold" w:cs="Arial Bold"/>
-          <w:u w:val="single"/>
-        </w:rPr>
-      </w:pPr>
-      <w:r>
-        <w:rPr>
-          <w:rFonts w:ascii="Arial Bold"/>
-          <w:u w:val="single"/>
-        </w:rPr>
-        <w:t>Collaboration Software:</w:t>
-      </w:r>
-    </w:p>
-    <w:p>
-      <w:pPr>
-        <w:pStyle w:val="BodyA"/>
-        <w:rPr>
-          <w:rFonts w:ascii="Arial Bold" w:eastAsia="Arial Bold" w:hAnsi="Arial Bold" w:cs="Arial Bold"/>
-          <w:u w:val="single"/>
-        </w:rPr>
-      </w:pPr>
-    </w:p>
-    <w:p>
-      <w:pPr>
-        <w:pStyle w:val="BodyA"/>
-        <w:rPr>
-          <w:rFonts w:ascii="Arial Bold" w:eastAsia="Arial Bold" w:hAnsi="Arial Bold" w:cs="Arial Bold"/>
-          <w:u w:val="single"/>
-        </w:rPr>
-      </w:pPr>
-      <w:r>
-        <w:rPr>
-          <w:rFonts w:ascii="Arial Bold"/>
-          <w:u w:val="single"/>
-        </w:rPr>
-        <w:t>GitHub</w:t>
-      </w:r>
-    </w:p>
-    <w:p>
-      <w:pPr>
-        <w:pStyle w:val="BodyA"/>
-        <w:rPr>
-          <w:rFonts w:ascii="Arial Bold" w:eastAsia="Arial Bold" w:hAnsi="Arial Bold" w:cs="Arial Bold"/>
-          <w:u w:val="single"/>
-        </w:rPr>
-      </w:pPr>
-    </w:p>
-    <w:p>
-      <w:pPr>
-        <w:pStyle w:val="BodyA"/>
-      </w:pPr>
-      <w:proofErr w:type="spellStart"/>
-      <w:r>
-        <w:t>Github</w:t>
-      </w:r>
-      <w:proofErr w:type="spellEnd"/>
-      <w:r>
-        <w:t xml:space="preserve"> is a website that hosts </w:t>
-      </w:r>
-      <w:proofErr w:type="spellStart"/>
-      <w:r>
-        <w:t>Git</w:t>
-      </w:r>
-      <w:proofErr w:type="spellEnd"/>
-      <w:r>
-        <w:t xml:space="preserve"> repositories and has all the </w:t>
-      </w:r>
-      <w:r>
-        <w:t xml:space="preserve">functionalities of </w:t>
+        <w:t xml:space="preserve"> repositories and has all the functionalities of </w:t>
       </w:r>
       <w:proofErr w:type="spellStart"/>
       <w:r>
@@ -818,15 +777,7 @@
           <w:sz w:val="22"/>
           <w:szCs w:val="22"/>
         </w:rPr>
-        <w:t>Google Docs is an online word processor that allows individuals to edi</w:t>
-      </w:r>
-      <w:r>
-        <w:rPr>
-          <w:rFonts w:ascii="Helvetica"/>
-          <w:sz w:val="22"/>
-          <w:szCs w:val="22"/>
-        </w:rPr>
-        <w:t>t and collaborate on documents in real-time. It is free and can be accessed by anybody.</w:t>
+        <w:t>Google Docs is an online word processor that allows individuals to edit and collaborate on documents in real-time. It is free and can be accessed by anybody.</w:t>
       </w:r>
     </w:p>
     <w:p>
@@ -864,74 +815,69 @@
         <w:pStyle w:val="BodyA"/>
       </w:pPr>
       <w:r>
-        <w:t xml:space="preserve">Draw.io is a software application that allows to draw domain model, UML, use cases diagrams and etc. It allows collaboration between individuals and can be </w:t>
-      </w:r>
-      <w:r>
-        <w:t>used as a plugin to Google Drive.</w:t>
-      </w:r>
-    </w:p>
-    <w:p>
-      <w:pPr>
-        <w:pStyle w:val="BodyA"/>
-      </w:pPr>
-    </w:p>
-    <w:p>
-      <w:pPr>
-        <w:pStyle w:val="BodyA"/>
+        <w:t>Draw.io is a software application that allows to draw domain model, UML, use cases diagrams and etc. It allows collaboration between individuals and can be used as a plugin to Google Drive.</w:t>
+      </w:r>
+    </w:p>
+    <w:p>
+      <w:pPr>
+        <w:pStyle w:val="BodyA"/>
+      </w:pPr>
+    </w:p>
+    <w:p>
+      <w:pPr>
+        <w:pStyle w:val="BodyA"/>
+        <w:rPr>
+          <w:rFonts w:ascii="Arial Bold" w:hAnsi="Arial Bold" w:hint="eastAsia"/>
+          <w:u w:val="single"/>
+        </w:rPr>
+      </w:pPr>
+      <w:proofErr w:type="spellStart"/>
+      <w:r>
         <w:rPr>
           <w:rFonts w:ascii="Arial Bold" w:hAnsi="Arial Bold"/>
           <w:u w:val="single"/>
         </w:rPr>
+        <w:t>MockFlow</w:t>
+      </w:r>
+      <w:proofErr w:type="spellEnd"/>
+      <w:r>
+        <w:rPr>
+          <w:rFonts w:ascii="Arial Bold" w:hAnsi="Arial Bold"/>
+          <w:u w:val="single"/>
+        </w:rPr>
+        <w:t xml:space="preserve"> – Wireframe pro</w:t>
+      </w:r>
+    </w:p>
+    <w:p>
+      <w:pPr>
+        <w:pStyle w:val="BodyA"/>
+        <w:rPr>
+          <w:rFonts w:ascii="Arial Bold" w:hAnsi="Arial Bold" w:hint="eastAsia"/>
+          <w:u w:val="single"/>
+        </w:rPr>
+      </w:pPr>
+    </w:p>
+    <w:p>
+      <w:pPr>
+        <w:pStyle w:val="BodyA"/>
+        <w:rPr>
+          <w:rFonts w:hAnsi="Arial" w:cs="Arial"/>
+        </w:rPr>
       </w:pPr>
       <w:proofErr w:type="spellStart"/>
       <w:r>
         <w:rPr>
-          <w:rFonts w:ascii="Arial Bold" w:hAnsi="Arial Bold"/>
-          <w:u w:val="single"/>
+          <w:rFonts w:hAnsi="Arial" w:cs="Arial"/>
         </w:rPr>
         <w:t>MockFlow</w:t>
       </w:r>
       <w:proofErr w:type="spellEnd"/>
       <w:r>
         <w:rPr>
-          <w:rFonts w:ascii="Arial Bold" w:hAnsi="Arial Bold"/>
-          <w:u w:val="single"/>
-        </w:rPr>
-        <w:t xml:space="preserve"> – Wireframe pro</w:t>
-      </w:r>
-    </w:p>
-    <w:p>
-      <w:pPr>
-        <w:pStyle w:val="BodyA"/>
-        <w:rPr>
-          <w:rFonts w:ascii="Arial Bold" w:hAnsi="Arial Bold"/>
-          <w:u w:val="single"/>
-        </w:rPr>
-      </w:pPr>
-    </w:p>
-    <w:p>
-      <w:pPr>
-        <w:pStyle w:val="BodyA"/>
-        <w:rPr>
           <w:rFonts w:hAnsi="Arial" w:cs="Arial"/>
         </w:rPr>
-      </w:pPr>
-      <w:proofErr w:type="spellStart"/>
-      <w:r>
-        <w:rPr>
-          <w:rFonts w:hAnsi="Arial" w:cs="Arial"/>
-        </w:rPr>
-        <w:t>MockFlow</w:t>
-      </w:r>
-      <w:proofErr w:type="spellEnd"/>
-      <w:r>
-        <w:rPr>
-          <w:rFonts w:hAnsi="Arial" w:cs="Arial"/>
-        </w:rPr>
         <w:t xml:space="preserve"> – Wireframe pro is an application used to create the mockup of the website. It allows for collaboration where the whole team contributes to creating the backbone using the available widgets and elements and to display comments and reactions.</w:t>
       </w:r>
-      <w:bookmarkStart w:id="0" w:name="_GoBack"/>
-      <w:bookmarkEnd w:id="0"/>
     </w:p>
     <w:p>
       <w:pPr>
@@ -1011,7 +957,7 @@
 </file>
 
 <file path=word/endnotes.xml><?xml version="1.0" encoding="utf-8"?>
-<w:endnotes xmlns:wpc="http://schemas.microsoft.com/office/word/2010/wordprocessingCanvas" xmlns:mc="http://schemas.openxmlformats.org/markup-compatibility/2006" xmlns:o="urn:schemas-microsoft-com:office:office" xmlns:r="http://schemas.openxmlformats.org/officeDocument/2006/relationships" xmlns:m="http://schemas.openxmlformats.org/officeDocument/2006/math" xmlns:v="urn:schemas-microsoft-com:vml" xmlns:wp14="http://schemas.microsoft.com/office/word/2010/wordprocessingDrawing" xmlns:wp="http://schemas.openxmlformats.org/drawingml/2006/wordprocessingDrawing" xmlns:w10="urn:schemas-microsoft-com:office:word" xmlns:w="http://schemas.openxmlformats.org/wordprocessingml/2006/main" xmlns:w14="http://schemas.microsoft.com/office/word/2010/wordml" xmlns:w15="http://schemas.microsoft.com/office/word/2012/wordml" xmlns:wpg="http://schemas.microsoft.com/office/word/2010/wordprocessingGroup" xmlns:wpi="http://schemas.microsoft.com/office/word/2010/wordprocessingInk" xmlns:wne="http://schemas.microsoft.com/office/word/2006/wordml" xmlns:wps="http://schemas.microsoft.com/office/word/2010/wordprocessingShape" mc:Ignorable="w14 w15 wp14">
+<w:endnotes xmlns:wpc="http://schemas.microsoft.com/office/word/2010/wordprocessingCanvas" xmlns:cx="http://schemas.microsoft.com/office/drawing/2014/chartex" xmlns:cx1="http://schemas.microsoft.com/office/drawing/2015/9/8/chartex" xmlns:mc="http://schemas.openxmlformats.org/markup-compatibility/2006" xmlns:o="urn:schemas-microsoft-com:office:office" xmlns:r="http://schemas.openxmlformats.org/officeDocument/2006/relationships" xmlns:m="http://schemas.openxmlformats.org/officeDocument/2006/math" xmlns:v="urn:schemas-microsoft-com:vml" xmlns:wp14="http://schemas.microsoft.com/office/word/2010/wordprocessingDrawing" xmlns:wp="http://schemas.openxmlformats.org/drawingml/2006/wordprocessingDrawing" xmlns:w10="urn:schemas-microsoft-com:office:word" xmlns:w="http://schemas.openxmlformats.org/wordprocessingml/2006/main" xmlns:w14="http://schemas.microsoft.com/office/word/2010/wordml" xmlns:w15="http://schemas.microsoft.com/office/word/2012/wordml" xmlns:w16se="http://schemas.microsoft.com/office/word/2015/wordml/symex" xmlns:wpg="http://schemas.microsoft.com/office/word/2010/wordprocessingGroup" xmlns:wpi="http://schemas.microsoft.com/office/word/2010/wordprocessingInk" xmlns:wne="http://schemas.microsoft.com/office/word/2006/wordml" xmlns:wps="http://schemas.microsoft.com/office/word/2010/wordprocessingShape" mc:Ignorable="w14 w15 w16se wp14">
   <w:endnote w:type="separator" w:id="-1">
     <w:p>
       <w:r>
@@ -1030,7 +976,7 @@
 </file>
 
 <file path=word/footer1.xml><?xml version="1.0" encoding="utf-8"?>
-<w:ftr xmlns:wpc="http://schemas.microsoft.com/office/word/2010/wordprocessingCanvas" xmlns:mc="http://schemas.openxmlformats.org/markup-compatibility/2006" xmlns:o="urn:schemas-microsoft-com:office:office" xmlns:r="http://schemas.openxmlformats.org/officeDocument/2006/relationships" xmlns:m="http://schemas.openxmlformats.org/officeDocument/2006/math" xmlns:v="urn:schemas-microsoft-com:vml" xmlns:wp14="http://schemas.microsoft.com/office/word/2010/wordprocessingDrawing" xmlns:wp="http://schemas.openxmlformats.org/drawingml/2006/wordprocessingDrawing" xmlns:w10="urn:schemas-microsoft-com:office:word" xmlns:w="http://schemas.openxmlformats.org/wordprocessingml/2006/main" xmlns:w14="http://schemas.microsoft.com/office/word/2010/wordml" xmlns:w15="http://schemas.microsoft.com/office/word/2012/wordml" xmlns:wpg="http://schemas.microsoft.com/office/word/2010/wordprocessingGroup" xmlns:wpi="http://schemas.microsoft.com/office/word/2010/wordprocessingInk" xmlns:wne="http://schemas.microsoft.com/office/word/2006/wordml" xmlns:wps="http://schemas.microsoft.com/office/word/2010/wordprocessingShape" mc:Ignorable="w14 w15 wp14">
+<w:ftr xmlns:wpc="http://schemas.microsoft.com/office/word/2010/wordprocessingCanvas" xmlns:cx="http://schemas.microsoft.com/office/drawing/2014/chartex" xmlns:cx1="http://schemas.microsoft.com/office/drawing/2015/9/8/chartex" xmlns:mc="http://schemas.openxmlformats.org/markup-compatibility/2006" xmlns:o="urn:schemas-microsoft-com:office:office" xmlns:r="http://schemas.openxmlformats.org/officeDocument/2006/relationships" xmlns:m="http://schemas.openxmlformats.org/officeDocument/2006/math" xmlns:v="urn:schemas-microsoft-com:vml" xmlns:wp14="http://schemas.microsoft.com/office/word/2010/wordprocessingDrawing" xmlns:wp="http://schemas.openxmlformats.org/drawingml/2006/wordprocessingDrawing" xmlns:w10="urn:schemas-microsoft-com:office:word" xmlns:w="http://schemas.openxmlformats.org/wordprocessingml/2006/main" xmlns:w14="http://schemas.microsoft.com/office/word/2010/wordml" xmlns:w15="http://schemas.microsoft.com/office/word/2012/wordml" xmlns:w16se="http://schemas.microsoft.com/office/word/2015/wordml/symex" xmlns:wpg="http://schemas.microsoft.com/office/word/2010/wordprocessingGroup" xmlns:wpi="http://schemas.microsoft.com/office/word/2010/wordprocessingInk" xmlns:wne="http://schemas.microsoft.com/office/word/2006/wordml" xmlns:wps="http://schemas.microsoft.com/office/word/2010/wordprocessingShape" mc:Ignorable="w14 w15 w16se wp14">
   <w:p>
     <w:pPr>
       <w:pStyle w:val="HeaderFooter"/>
@@ -1040,7 +986,7 @@
 </file>
 
 <file path=word/footnotes.xml><?xml version="1.0" encoding="utf-8"?>
-<w:footnotes xmlns:wpc="http://schemas.microsoft.com/office/word/2010/wordprocessingCanvas" xmlns:mc="http://schemas.openxmlformats.org/markup-compatibility/2006" xmlns:o="urn:schemas-microsoft-com:office:office" xmlns:r="http://schemas.openxmlformats.org/officeDocument/2006/relationships" xmlns:m="http://schemas.openxmlformats.org/officeDocument/2006/math" xmlns:v="urn:schemas-microsoft-com:vml" xmlns:wp14="http://schemas.microsoft.com/office/word/2010/wordprocessingDrawing" xmlns:wp="http://schemas.openxmlformats.org/drawingml/2006/wordprocessingDrawing" xmlns:w10="urn:schemas-microsoft-com:office:word" xmlns:w="http://schemas.openxmlformats.org/wordprocessingml/2006/main" xmlns:w14="http://schemas.microsoft.com/office/word/2010/wordml" xmlns:w15="http://schemas.microsoft.com/office/word/2012/wordml" xmlns:wpg="http://schemas.microsoft.com/office/word/2010/wordprocessingGroup" xmlns:wpi="http://schemas.microsoft.com/office/word/2010/wordprocessingInk" xmlns:wne="http://schemas.microsoft.com/office/word/2006/wordml" xmlns:wps="http://schemas.microsoft.com/office/word/2010/wordprocessingShape" mc:Ignorable="w14 w15 wp14">
+<w:footnotes xmlns:wpc="http://schemas.microsoft.com/office/word/2010/wordprocessingCanvas" xmlns:cx="http://schemas.microsoft.com/office/drawing/2014/chartex" xmlns:cx1="http://schemas.microsoft.com/office/drawing/2015/9/8/chartex" xmlns:mc="http://schemas.openxmlformats.org/markup-compatibility/2006" xmlns:o="urn:schemas-microsoft-com:office:office" xmlns:r="http://schemas.openxmlformats.org/officeDocument/2006/relationships" xmlns:m="http://schemas.openxmlformats.org/officeDocument/2006/math" xmlns:v="urn:schemas-microsoft-com:vml" xmlns:wp14="http://schemas.microsoft.com/office/word/2010/wordprocessingDrawing" xmlns:wp="http://schemas.openxmlformats.org/drawingml/2006/wordprocessingDrawing" xmlns:w10="urn:schemas-microsoft-com:office:word" xmlns:w="http://schemas.openxmlformats.org/wordprocessingml/2006/main" xmlns:w14="http://schemas.microsoft.com/office/word/2010/wordml" xmlns:w15="http://schemas.microsoft.com/office/word/2012/wordml" xmlns:w16se="http://schemas.microsoft.com/office/word/2015/wordml/symex" xmlns:wpg="http://schemas.microsoft.com/office/word/2010/wordprocessingGroup" xmlns:wpi="http://schemas.microsoft.com/office/word/2010/wordprocessingInk" xmlns:wne="http://schemas.microsoft.com/office/word/2006/wordml" xmlns:wps="http://schemas.microsoft.com/office/word/2010/wordprocessingShape" mc:Ignorable="w14 w15 w16se wp14">
   <w:footnote w:type="separator" w:id="-1">
     <w:p>
       <w:r>
@@ -1059,7 +1005,7 @@
 </file>
 
 <file path=word/header1.xml><?xml version="1.0" encoding="utf-8"?>
-<w:hdr xmlns:wpc="http://schemas.microsoft.com/office/word/2010/wordprocessingCanvas" xmlns:mc="http://schemas.openxmlformats.org/markup-compatibility/2006" xmlns:o="urn:schemas-microsoft-com:office:office" xmlns:r="http://schemas.openxmlformats.org/officeDocument/2006/relationships" xmlns:m="http://schemas.openxmlformats.org/officeDocument/2006/math" xmlns:v="urn:schemas-microsoft-com:vml" xmlns:wp14="http://schemas.microsoft.com/office/word/2010/wordprocessingDrawing" xmlns:wp="http://schemas.openxmlformats.org/drawingml/2006/wordprocessingDrawing" xmlns:w10="urn:schemas-microsoft-com:office:word" xmlns:w="http://schemas.openxmlformats.org/wordprocessingml/2006/main" xmlns:w14="http://schemas.microsoft.com/office/word/2010/wordml" xmlns:w15="http://schemas.microsoft.com/office/word/2012/wordml" xmlns:wpg="http://schemas.microsoft.com/office/word/2010/wordprocessingGroup" xmlns:wpi="http://schemas.microsoft.com/office/word/2010/wordprocessingInk" xmlns:wne="http://schemas.microsoft.com/office/word/2006/wordml" xmlns:wps="http://schemas.microsoft.com/office/word/2010/wordprocessingShape" mc:Ignorable="w14 w15 wp14">
+<w:hdr xmlns:wpc="http://schemas.microsoft.com/office/word/2010/wordprocessingCanvas" xmlns:cx="http://schemas.microsoft.com/office/drawing/2014/chartex" xmlns:cx1="http://schemas.microsoft.com/office/drawing/2015/9/8/chartex" xmlns:mc="http://schemas.openxmlformats.org/markup-compatibility/2006" xmlns:o="urn:schemas-microsoft-com:office:office" xmlns:r="http://schemas.openxmlformats.org/officeDocument/2006/relationships" xmlns:m="http://schemas.openxmlformats.org/officeDocument/2006/math" xmlns:v="urn:schemas-microsoft-com:vml" xmlns:wp14="http://schemas.microsoft.com/office/word/2010/wordprocessingDrawing" xmlns:wp="http://schemas.openxmlformats.org/drawingml/2006/wordprocessingDrawing" xmlns:w10="urn:schemas-microsoft-com:office:word" xmlns:w="http://schemas.openxmlformats.org/wordprocessingml/2006/main" xmlns:w14="http://schemas.microsoft.com/office/word/2010/wordml" xmlns:w15="http://schemas.microsoft.com/office/word/2012/wordml" xmlns:w16se="http://schemas.microsoft.com/office/word/2015/wordml/symex" xmlns:wpg="http://schemas.microsoft.com/office/word/2010/wordprocessingGroup" xmlns:wpi="http://schemas.microsoft.com/office/word/2010/wordprocessingInk" xmlns:wne="http://schemas.microsoft.com/office/word/2006/wordml" xmlns:wps="http://schemas.microsoft.com/office/word/2010/wordprocessingShape" mc:Ignorable="w14 w15 w16se wp14">
   <w:p>
     <w:pPr>
       <w:pStyle w:val="HeaderFooter"/>
@@ -1069,7 +1015,7 @@
 </file>
 
 <file path=word/styles.xml><?xml version="1.0" encoding="utf-8"?>
-<w:styles xmlns:mc="http://schemas.openxmlformats.org/markup-compatibility/2006" xmlns:r="http://schemas.openxmlformats.org/officeDocument/2006/relationships" xmlns:w="http://schemas.openxmlformats.org/wordprocessingml/2006/main" xmlns:w14="http://schemas.microsoft.com/office/word/2010/wordml" xmlns:w15="http://schemas.microsoft.com/office/word/2012/wordml" mc:Ignorable="w14 w15">
+<w:styles xmlns:mc="http://schemas.openxmlformats.org/markup-compatibility/2006" xmlns:r="http://schemas.openxmlformats.org/officeDocument/2006/relationships" xmlns:w="http://schemas.openxmlformats.org/wordprocessingml/2006/main" xmlns:w14="http://schemas.microsoft.com/office/word/2010/wordml" xmlns:w15="http://schemas.microsoft.com/office/word/2012/wordml" xmlns:w16se="http://schemas.microsoft.com/office/word/2015/wordml/symex" mc:Ignorable="w14 w15 w16se">
   <w:docDefaults>
     <w:rPrDefault>
       <w:rPr>

</xml_diff>

<commit_message>
Added some explanation of React
</commit_message>
<xml_diff>
--- a/Deliverable 1/Section-6/Section6.2.docx
+++ b/Deliverable 1/Section-6/Section6.2.docx
@@ -253,7 +253,7 @@
       <w:pPr>
         <w:pStyle w:val="BodyA"/>
         <w:rPr>
-          <w:rFonts w:eastAsia="Arial Bold" w:hAnsi="Arial" w:cs="Arial"/>
+          <w:rFonts w:hAnsi="Arial" w:cs="Arial"/>
         </w:rPr>
       </w:pPr>
       <w:r>
@@ -272,7 +272,33 @@
         <w:rPr>
           <w:rFonts w:hAnsi="Arial" w:cs="Arial"/>
         </w:rPr>
-        <w:t xml:space="preserve"> React manages all UI updates when data has been changed and will update only those changed data. </w:t>
+        <w:t xml:space="preserve"> It does not strictly follow the MVC structure that many other web frameworks do. Instead,</w:t>
+      </w:r>
+      <w:r>
+        <w:rPr>
+          <w:rFonts w:hAnsi="Arial" w:cs="Arial"/>
+        </w:rPr>
+        <w:t xml:space="preserve"> </w:t>
+      </w:r>
+      <w:proofErr w:type="gramStart"/>
+      <w:r>
+        <w:rPr>
+          <w:rFonts w:hAnsi="Arial" w:cs="Arial"/>
+        </w:rPr>
+        <w:t>React</w:t>
+      </w:r>
+      <w:proofErr w:type="gramEnd"/>
+      <w:r>
+        <w:rPr>
+          <w:rFonts w:hAnsi="Arial" w:cs="Arial"/>
+        </w:rPr>
+        <w:t xml:space="preserve"> manages all UI updates when data has been changed and will update only those changed data. </w:t>
+      </w:r>
+      <w:r>
+        <w:rPr>
+          <w:rFonts w:hAnsi="Arial" w:cs="Arial"/>
+        </w:rPr>
+        <w:t xml:space="preserve">React is often considered the V in MVC. </w:t>
       </w:r>
       <w:r>
         <w:rPr>
@@ -284,15 +310,95 @@
         <w:rPr>
           <w:rFonts w:hAnsi="Arial" w:cs="Arial"/>
         </w:rPr>
-        <w:t xml:space="preserve"> efficient because the user can tell how a component will render by looking at one source file. A program flow does not </w:t>
+        <w:t xml:space="preserve"> efficient because the user can tell how a component will render by looking at one source file. </w:t>
+      </w:r>
+      <w:r>
+        <w:rPr>
+          <w:rFonts w:hAnsi="Arial" w:cs="Arial"/>
+        </w:rPr>
+        <w:t>The use of JSX makes the code incredibly readable. Output uses either real HTML tags or the team’s created tags.</w:t>
+      </w:r>
+    </w:p>
+    <w:p>
+      <w:pPr>
+        <w:pStyle w:val="BodyA"/>
+        <w:rPr>
+          <w:rFonts w:hAnsi="Arial" w:cs="Arial"/>
+        </w:rPr>
+      </w:pPr>
+      <w:r>
+        <w:rPr>
+          <w:rFonts w:hAnsi="Arial" w:cs="Arial"/>
+        </w:rPr>
+        <w:t xml:space="preserve">Due to </w:t>
+      </w:r>
+      <w:proofErr w:type="spellStart"/>
+      <w:r>
+        <w:rPr>
+          <w:rFonts w:hAnsi="Arial" w:cs="Arial"/>
+        </w:rPr>
+        <w:t>React’s</w:t>
+      </w:r>
+      <w:proofErr w:type="spellEnd"/>
+      <w:r>
+        <w:rPr>
+          <w:rFonts w:hAnsi="Arial" w:cs="Arial"/>
+        </w:rPr>
+        <w:t xml:space="preserve"> focus on the view, it gives plenty of tools for making elegant user interfaces. With the addition of the React Bootstrap open source library React is the fastest way to create a </w:t>
+      </w:r>
+      <w:r>
+        <w:rPr>
+          <w:rFonts w:hAnsi="Arial" w:cs="Arial"/>
+        </w:rPr>
+        <w:t>professional</w:t>
+      </w:r>
+      <w:r>
+        <w:rPr>
+          <w:rFonts w:hAnsi="Arial" w:cs="Arial"/>
+        </w:rPr>
+        <w:t xml:space="preserve"> looking web application.</w:t>
       </w:r>
       <w:bookmarkStart w:id="0" w:name="_GoBack"/>
       <w:bookmarkEnd w:id="0"/>
-      <w:r>
-        <w:rPr>
-          <w:rFonts w:hAnsi="Arial" w:cs="Arial"/>
-        </w:rPr>
-        <w:t xml:space="preserve">need to be traced which can be efficient when working in a big team. </w:t>
+    </w:p>
+    <w:p>
+      <w:pPr>
+        <w:pStyle w:val="BodyA"/>
+        <w:rPr>
+          <w:rFonts w:hAnsi="Arial" w:cs="Arial"/>
+        </w:rPr>
+      </w:pPr>
+      <w:r>
+        <w:rPr>
+          <w:rFonts w:hAnsi="Arial" w:cs="Arial"/>
+        </w:rPr>
+        <w:t>Furthermore, because of how React splits DOM elements into components, a</w:t>
+      </w:r>
+      <w:r>
+        <w:rPr>
+          <w:rFonts w:hAnsi="Arial" w:cs="Arial"/>
+        </w:rPr>
+        <w:t xml:space="preserve"> program flow does not need to be traced which can be efficient when working in a big team. </w:t>
+      </w:r>
+      <w:r>
+        <w:rPr>
+          <w:rFonts w:hAnsi="Arial" w:cs="Arial"/>
+        </w:rPr>
+        <w:t xml:space="preserve">Instead, the web pages can be split into different independent components that can be worked on individually by different team members. The front-end leader has experience with React and all team members have at least some JavaScript experience. On top of that, </w:t>
+      </w:r>
+      <w:proofErr w:type="gramStart"/>
+      <w:r>
+        <w:rPr>
+          <w:rFonts w:hAnsi="Arial" w:cs="Arial"/>
+        </w:rPr>
+        <w:t>React</w:t>
+      </w:r>
+      <w:proofErr w:type="gramEnd"/>
+      <w:r>
+        <w:rPr>
+          <w:rFonts w:hAnsi="Arial" w:cs="Arial"/>
+        </w:rPr>
+        <w:t xml:space="preserve"> is very easy to learn, especially if one already has JavaScript experience.</w:t>
       </w:r>
     </w:p>
     <w:p>
@@ -815,6 +921,7 @@
         <w:pStyle w:val="BodyA"/>
       </w:pPr>
       <w:r>
+        <w:lastRenderedPageBreak/>
         <w:t>Draw.io is a software application that allows to draw domain model, UML, use cases diagrams and etc. It allows collaboration between individuals and can be used as a plugin to Google Drive.</w:t>
       </w:r>
     </w:p>
@@ -913,7 +1020,6 @@
           <w:rFonts w:ascii="Arial Bold"/>
           <w:u w:val="single"/>
         </w:rPr>
-        <w:lastRenderedPageBreak/>
         <w:t>Skype</w:t>
       </w:r>
     </w:p>

</xml_diff>